<commit_message>
Add Inscripción de Partidos
update version
</commit_message>
<xml_diff>
--- a/SVE/Libreria de Trabajo/NEGOCIO/SVE_PN.docx
+++ b/SVE/Libreria de Trabajo/NEGOCIO/SVE_PN.docx
@@ -2120,6 +2120,1114 @@
     </w:p>
     <w:p>
       <w:pPr>
+        <w:widowControl/>
+        <w:rPr>
+          <w:color w:val="auto"/>
+          <w:sz w:val="24"/>
+          <w:szCs w:val="24"/>
+        </w:rPr>
+      </w:pPr>
+    </w:p>
+    <w:tbl>
+      <w:tblPr>
+        <w:tblW w:w="0" w:type="auto"/>
+        <w:tblCellMar>
+          <w:top w:w="15" w:type="dxa"/>
+          <w:left w:w="15" w:type="dxa"/>
+          <w:bottom w:w="15" w:type="dxa"/>
+          <w:right w:w="15" w:type="dxa"/>
+        </w:tblCellMar>
+        <w:tblLook w:val="04A0" w:firstRow="1" w:lastRow="0" w:firstColumn="1" w:lastColumn="0" w:noHBand="0" w:noVBand="1"/>
+      </w:tblPr>
+      <w:tblGrid>
+        <w:gridCol w:w="1776"/>
+        <w:gridCol w:w="4080"/>
+        <w:gridCol w:w="1455"/>
+        <w:gridCol w:w="2033"/>
+      </w:tblGrid>
+      <w:tr>
+        <w:tc>
+          <w:tcPr>
+            <w:tcW w:w="0" w:type="auto"/>
+            <w:tcBorders>
+              <w:top w:val="single" w:sz="6" w:space="0" w:color="000000"/>
+              <w:left w:val="single" w:sz="6" w:space="0" w:color="000000"/>
+              <w:bottom w:val="single" w:sz="6" w:space="0" w:color="000000"/>
+              <w:right w:val="single" w:sz="6" w:space="0" w:color="000000"/>
+            </w:tcBorders>
+            <w:tcMar>
+              <w:top w:w="105" w:type="dxa"/>
+              <w:left w:w="105" w:type="dxa"/>
+              <w:bottom w:w="105" w:type="dxa"/>
+              <w:right w:w="105" w:type="dxa"/>
+            </w:tcMar>
+            <w:hideMark/>
+          </w:tcPr>
+          <w:p>
+            <w:pPr>
+              <w:widowControl/>
+              <w:rPr>
+                <w:color w:val="auto"/>
+                <w:sz w:val="24"/>
+                <w:szCs w:val="24"/>
+              </w:rPr>
+            </w:pPr>
+            <w:r>
+              <w:rPr>
+                <w:rFonts w:ascii="Arial" w:hAnsi="Arial" w:cs="Arial"/>
+                <w:b/>
+                <w:bCs/>
+              </w:rPr>
+              <w:t xml:space="preserve">Número o código </w:t>
+            </w:r>
+          </w:p>
+          <w:p>
+            <w:pPr>
+              <w:widowControl/>
+              <w:rPr>
+                <w:color w:val="auto"/>
+                <w:sz w:val="24"/>
+                <w:szCs w:val="24"/>
+              </w:rPr>
+            </w:pPr>
+            <w:r>
+              <w:rPr>
+                <w:rFonts w:ascii="Arial" w:hAnsi="Arial" w:cs="Arial"/>
+                <w:b/>
+                <w:bCs/>
+              </w:rPr>
+              <w:t>de proceso</w:t>
+            </w:r>
+          </w:p>
+        </w:tc>
+        <w:tc>
+          <w:tcPr>
+            <w:tcW w:w="0" w:type="auto"/>
+            <w:tcBorders>
+              <w:top w:val="single" w:sz="6" w:space="0" w:color="000000"/>
+              <w:left w:val="single" w:sz="6" w:space="0" w:color="000000"/>
+              <w:bottom w:val="single" w:sz="6" w:space="0" w:color="000000"/>
+              <w:right w:val="single" w:sz="6" w:space="0" w:color="000000"/>
+            </w:tcBorders>
+            <w:tcMar>
+              <w:top w:w="105" w:type="dxa"/>
+              <w:left w:w="105" w:type="dxa"/>
+              <w:bottom w:w="105" w:type="dxa"/>
+              <w:right w:w="105" w:type="dxa"/>
+            </w:tcMar>
+            <w:hideMark/>
+          </w:tcPr>
+          <w:p>
+            <w:pPr>
+              <w:widowControl/>
+              <w:rPr>
+                <w:color w:val="auto"/>
+                <w:sz w:val="24"/>
+                <w:szCs w:val="24"/>
+              </w:rPr>
+            </w:pPr>
+            <w:r>
+              <w:rPr>
+                <w:rFonts w:ascii="Arial" w:hAnsi="Arial" w:cs="Arial"/>
+              </w:rPr>
+              <w:t>PROC-001</w:t>
+            </w:r>
+          </w:p>
+        </w:tc>
+        <w:tc>
+          <w:tcPr>
+            <w:tcW w:w="0" w:type="auto"/>
+            <w:tcBorders>
+              <w:top w:val="single" w:sz="6" w:space="0" w:color="000000"/>
+              <w:left w:val="single" w:sz="6" w:space="0" w:color="000000"/>
+              <w:bottom w:val="single" w:sz="6" w:space="0" w:color="000000"/>
+              <w:right w:val="single" w:sz="6" w:space="0" w:color="000000"/>
+            </w:tcBorders>
+            <w:tcMar>
+              <w:top w:w="105" w:type="dxa"/>
+              <w:left w:w="105" w:type="dxa"/>
+              <w:bottom w:w="105" w:type="dxa"/>
+              <w:right w:w="105" w:type="dxa"/>
+            </w:tcMar>
+            <w:hideMark/>
+          </w:tcPr>
+          <w:p>
+            <w:pPr>
+              <w:widowControl/>
+              <w:rPr>
+                <w:color w:val="auto"/>
+                <w:sz w:val="24"/>
+                <w:szCs w:val="24"/>
+              </w:rPr>
+            </w:pPr>
+            <w:r>
+              <w:rPr>
+                <w:rFonts w:ascii="Arial" w:hAnsi="Arial" w:cs="Arial"/>
+                <w:b/>
+                <w:bCs/>
+              </w:rPr>
+              <w:t>Proceso</w:t>
+            </w:r>
+          </w:p>
+        </w:tc>
+        <w:tc>
+          <w:tcPr>
+            <w:tcW w:w="0" w:type="auto"/>
+            <w:tcBorders>
+              <w:top w:val="single" w:sz="6" w:space="0" w:color="000000"/>
+              <w:left w:val="single" w:sz="6" w:space="0" w:color="000000"/>
+              <w:bottom w:val="single" w:sz="6" w:space="0" w:color="000000"/>
+              <w:right w:val="single" w:sz="6" w:space="0" w:color="000000"/>
+            </w:tcBorders>
+            <w:tcMar>
+              <w:top w:w="105" w:type="dxa"/>
+              <w:left w:w="105" w:type="dxa"/>
+              <w:bottom w:w="105" w:type="dxa"/>
+              <w:right w:w="105" w:type="dxa"/>
+            </w:tcMar>
+            <w:hideMark/>
+          </w:tcPr>
+          <w:p>
+            <w:pPr>
+              <w:widowControl/>
+              <w:spacing w:before="120" w:after="60"/>
+              <w:jc w:val="both"/>
+              <w:rPr>
+                <w:color w:val="auto"/>
+                <w:sz w:val="24"/>
+                <w:szCs w:val="24"/>
+              </w:rPr>
+            </w:pPr>
+            <w:r>
+              <w:rPr>
+                <w:sz w:val="24"/>
+                <w:szCs w:val="24"/>
+              </w:rPr>
+              <w:t>Inscripción de Partidos</w:t>
+            </w:r>
+          </w:p>
+          <w:p>
+            <w:pPr>
+              <w:widowControl/>
+              <w:rPr>
+                <w:color w:val="auto"/>
+                <w:sz w:val="24"/>
+                <w:szCs w:val="24"/>
+              </w:rPr>
+            </w:pPr>
+          </w:p>
+        </w:tc>
+      </w:tr>
+      <w:tr>
+        <w:tc>
+          <w:tcPr>
+            <w:tcW w:w="0" w:type="auto"/>
+            <w:tcBorders>
+              <w:top w:val="single" w:sz="6" w:space="0" w:color="000000"/>
+              <w:left w:val="single" w:sz="6" w:space="0" w:color="000000"/>
+              <w:bottom w:val="single" w:sz="6" w:space="0" w:color="000000"/>
+              <w:right w:val="single" w:sz="6" w:space="0" w:color="000000"/>
+            </w:tcBorders>
+            <w:tcMar>
+              <w:top w:w="105" w:type="dxa"/>
+              <w:left w:w="105" w:type="dxa"/>
+              <w:bottom w:w="105" w:type="dxa"/>
+              <w:right w:w="105" w:type="dxa"/>
+            </w:tcMar>
+            <w:hideMark/>
+          </w:tcPr>
+          <w:p>
+            <w:pPr>
+              <w:widowControl/>
+              <w:rPr>
+                <w:color w:val="auto"/>
+                <w:sz w:val="24"/>
+                <w:szCs w:val="24"/>
+              </w:rPr>
+            </w:pPr>
+          </w:p>
+        </w:tc>
+        <w:tc>
+          <w:tcPr>
+            <w:tcW w:w="0" w:type="auto"/>
+            <w:tcBorders>
+              <w:top w:val="single" w:sz="6" w:space="0" w:color="000000"/>
+              <w:left w:val="single" w:sz="6" w:space="0" w:color="000000"/>
+              <w:bottom w:val="single" w:sz="6" w:space="0" w:color="000000"/>
+              <w:right w:val="single" w:sz="6" w:space="0" w:color="000000"/>
+            </w:tcBorders>
+            <w:tcMar>
+              <w:top w:w="105" w:type="dxa"/>
+              <w:left w:w="105" w:type="dxa"/>
+              <w:bottom w:w="105" w:type="dxa"/>
+              <w:right w:w="105" w:type="dxa"/>
+            </w:tcMar>
+            <w:hideMark/>
+          </w:tcPr>
+          <w:p>
+            <w:pPr>
+              <w:widowControl/>
+              <w:rPr>
+                <w:color w:val="auto"/>
+                <w:sz w:val="24"/>
+                <w:szCs w:val="24"/>
+              </w:rPr>
+            </w:pPr>
+          </w:p>
+        </w:tc>
+        <w:tc>
+          <w:tcPr>
+            <w:tcW w:w="0" w:type="auto"/>
+            <w:tcBorders>
+              <w:top w:val="single" w:sz="6" w:space="0" w:color="000000"/>
+              <w:left w:val="single" w:sz="6" w:space="0" w:color="000000"/>
+              <w:bottom w:val="single" w:sz="6" w:space="0" w:color="000000"/>
+              <w:right w:val="single" w:sz="6" w:space="0" w:color="000000"/>
+            </w:tcBorders>
+            <w:tcMar>
+              <w:top w:w="105" w:type="dxa"/>
+              <w:left w:w="105" w:type="dxa"/>
+              <w:bottom w:w="105" w:type="dxa"/>
+              <w:right w:w="105" w:type="dxa"/>
+            </w:tcMar>
+            <w:hideMark/>
+          </w:tcPr>
+          <w:p>
+            <w:pPr>
+              <w:widowControl/>
+              <w:rPr>
+                <w:color w:val="auto"/>
+                <w:sz w:val="24"/>
+                <w:szCs w:val="24"/>
+              </w:rPr>
+            </w:pPr>
+            <w:r>
+              <w:rPr>
+                <w:rFonts w:ascii="Arial" w:hAnsi="Arial" w:cs="Arial"/>
+                <w:b/>
+                <w:bCs/>
+              </w:rPr>
+              <w:t>Responsable</w:t>
+            </w:r>
+          </w:p>
+        </w:tc>
+        <w:tc>
+          <w:tcPr>
+            <w:tcW w:w="0" w:type="auto"/>
+            <w:tcBorders>
+              <w:top w:val="single" w:sz="6" w:space="0" w:color="000000"/>
+              <w:left w:val="single" w:sz="6" w:space="0" w:color="000000"/>
+              <w:bottom w:val="single" w:sz="6" w:space="0" w:color="000000"/>
+              <w:right w:val="single" w:sz="6" w:space="0" w:color="000000"/>
+            </w:tcBorders>
+            <w:tcMar>
+              <w:top w:w="105" w:type="dxa"/>
+              <w:left w:w="105" w:type="dxa"/>
+              <w:bottom w:w="105" w:type="dxa"/>
+              <w:right w:w="105" w:type="dxa"/>
+            </w:tcMar>
+            <w:hideMark/>
+          </w:tcPr>
+          <w:p>
+            <w:pPr>
+              <w:widowControl/>
+              <w:rPr>
+                <w:color w:val="auto"/>
+                <w:sz w:val="24"/>
+                <w:szCs w:val="24"/>
+              </w:rPr>
+            </w:pPr>
+            <w:r>
+              <w:rPr>
+                <w:rFonts w:ascii="Arial" w:hAnsi="Arial" w:cs="Arial"/>
+              </w:rPr>
+              <w:t>Administrador</w:t>
+            </w:r>
+          </w:p>
+          <w:p>
+            <w:pPr>
+              <w:widowControl/>
+              <w:rPr>
+                <w:color w:val="auto"/>
+                <w:sz w:val="24"/>
+                <w:szCs w:val="24"/>
+              </w:rPr>
+            </w:pPr>
+          </w:p>
+        </w:tc>
+      </w:tr>
+      <w:tr>
+        <w:tc>
+          <w:tcPr>
+            <w:tcW w:w="0" w:type="auto"/>
+            <w:tcBorders>
+              <w:top w:val="single" w:sz="6" w:space="0" w:color="000000"/>
+              <w:left w:val="single" w:sz="6" w:space="0" w:color="000000"/>
+              <w:bottom w:val="single" w:sz="6" w:space="0" w:color="000000"/>
+              <w:right w:val="single" w:sz="6" w:space="0" w:color="000000"/>
+            </w:tcBorders>
+            <w:tcMar>
+              <w:top w:w="105" w:type="dxa"/>
+              <w:left w:w="105" w:type="dxa"/>
+              <w:bottom w:w="105" w:type="dxa"/>
+              <w:right w:w="105" w:type="dxa"/>
+            </w:tcMar>
+            <w:hideMark/>
+          </w:tcPr>
+          <w:p>
+            <w:pPr>
+              <w:widowControl/>
+              <w:rPr>
+                <w:color w:val="auto"/>
+                <w:sz w:val="24"/>
+                <w:szCs w:val="24"/>
+              </w:rPr>
+            </w:pPr>
+          </w:p>
+          <w:p>
+            <w:pPr>
+              <w:widowControl/>
+              <w:rPr>
+                <w:color w:val="auto"/>
+                <w:sz w:val="24"/>
+                <w:szCs w:val="24"/>
+              </w:rPr>
+            </w:pPr>
+            <w:r>
+              <w:rPr>
+                <w:rFonts w:ascii="Arial" w:hAnsi="Arial" w:cs="Arial"/>
+                <w:b/>
+                <w:bCs/>
+              </w:rPr>
+              <w:t>Objetivo / Propósito</w:t>
+            </w:r>
+          </w:p>
+        </w:tc>
+        <w:tc>
+          <w:tcPr>
+            <w:tcW w:w="0" w:type="auto"/>
+            <w:tcBorders>
+              <w:top w:val="single" w:sz="6" w:space="0" w:color="000000"/>
+              <w:left w:val="single" w:sz="6" w:space="0" w:color="000000"/>
+              <w:bottom w:val="single" w:sz="6" w:space="0" w:color="000000"/>
+              <w:right w:val="single" w:sz="6" w:space="0" w:color="000000"/>
+            </w:tcBorders>
+            <w:tcMar>
+              <w:top w:w="105" w:type="dxa"/>
+              <w:left w:w="105" w:type="dxa"/>
+              <w:bottom w:w="105" w:type="dxa"/>
+              <w:right w:w="105" w:type="dxa"/>
+            </w:tcMar>
+            <w:hideMark/>
+          </w:tcPr>
+          <w:p>
+            <w:pPr>
+              <w:widowControl/>
+              <w:rPr>
+                <w:color w:val="auto"/>
+                <w:sz w:val="24"/>
+                <w:szCs w:val="24"/>
+              </w:rPr>
+            </w:pPr>
+            <w:r>
+              <w:rPr>
+                <w:rFonts w:ascii="Arial" w:hAnsi="Arial" w:cs="Arial"/>
+              </w:rPr>
+              <w:t>Registrar partidos electorales que participarán en las elecciones.</w:t>
+            </w:r>
+          </w:p>
+        </w:tc>
+        <w:tc>
+          <w:tcPr>
+            <w:tcW w:w="0" w:type="auto"/>
+            <w:tcBorders>
+              <w:top w:val="single" w:sz="6" w:space="0" w:color="000000"/>
+              <w:left w:val="single" w:sz="6" w:space="0" w:color="000000"/>
+              <w:bottom w:val="single" w:sz="6" w:space="0" w:color="000000"/>
+              <w:right w:val="single" w:sz="6" w:space="0" w:color="000000"/>
+            </w:tcBorders>
+            <w:tcMar>
+              <w:top w:w="105" w:type="dxa"/>
+              <w:left w:w="105" w:type="dxa"/>
+              <w:bottom w:w="105" w:type="dxa"/>
+              <w:right w:w="105" w:type="dxa"/>
+            </w:tcMar>
+            <w:hideMark/>
+          </w:tcPr>
+          <w:p>
+            <w:pPr>
+              <w:widowControl/>
+              <w:rPr>
+                <w:color w:val="auto"/>
+                <w:sz w:val="24"/>
+                <w:szCs w:val="24"/>
+              </w:rPr>
+            </w:pPr>
+          </w:p>
+        </w:tc>
+        <w:tc>
+          <w:tcPr>
+            <w:tcW w:w="0" w:type="auto"/>
+            <w:tcBorders>
+              <w:top w:val="single" w:sz="6" w:space="0" w:color="000000"/>
+              <w:left w:val="single" w:sz="6" w:space="0" w:color="000000"/>
+              <w:bottom w:val="single" w:sz="6" w:space="0" w:color="000000"/>
+              <w:right w:val="single" w:sz="6" w:space="0" w:color="000000"/>
+            </w:tcBorders>
+            <w:tcMar>
+              <w:top w:w="105" w:type="dxa"/>
+              <w:left w:w="105" w:type="dxa"/>
+              <w:bottom w:w="105" w:type="dxa"/>
+              <w:right w:w="105" w:type="dxa"/>
+            </w:tcMar>
+            <w:hideMark/>
+          </w:tcPr>
+          <w:p>
+            <w:pPr>
+              <w:widowControl/>
+              <w:rPr>
+                <w:color w:val="auto"/>
+                <w:sz w:val="24"/>
+                <w:szCs w:val="24"/>
+              </w:rPr>
+            </w:pPr>
+          </w:p>
+        </w:tc>
+      </w:tr>
+      <w:tr>
+        <w:tc>
+          <w:tcPr>
+            <w:tcW w:w="0" w:type="auto"/>
+            <w:tcBorders>
+              <w:top w:val="single" w:sz="6" w:space="0" w:color="000000"/>
+              <w:left w:val="single" w:sz="6" w:space="0" w:color="000000"/>
+              <w:bottom w:val="single" w:sz="6" w:space="0" w:color="000000"/>
+              <w:right w:val="single" w:sz="6" w:space="0" w:color="000000"/>
+            </w:tcBorders>
+            <w:tcMar>
+              <w:top w:w="105" w:type="dxa"/>
+              <w:left w:w="105" w:type="dxa"/>
+              <w:bottom w:w="105" w:type="dxa"/>
+              <w:right w:w="105" w:type="dxa"/>
+            </w:tcMar>
+            <w:hideMark/>
+          </w:tcPr>
+          <w:p>
+            <w:pPr>
+              <w:widowControl/>
+              <w:rPr>
+                <w:color w:val="auto"/>
+                <w:sz w:val="24"/>
+                <w:szCs w:val="24"/>
+              </w:rPr>
+            </w:pPr>
+            <w:r>
+              <w:rPr>
+                <w:rFonts w:ascii="Arial" w:hAnsi="Arial" w:cs="Arial"/>
+                <w:b/>
+                <w:bCs/>
+              </w:rPr>
+              <w:t>Frecuencia</w:t>
+            </w:r>
+          </w:p>
+        </w:tc>
+        <w:tc>
+          <w:tcPr>
+            <w:tcW w:w="0" w:type="auto"/>
+            <w:tcBorders>
+              <w:top w:val="single" w:sz="6" w:space="0" w:color="000000"/>
+              <w:left w:val="single" w:sz="6" w:space="0" w:color="000000"/>
+              <w:bottom w:val="single" w:sz="6" w:space="0" w:color="000000"/>
+              <w:right w:val="single" w:sz="6" w:space="0" w:color="000000"/>
+            </w:tcBorders>
+            <w:tcMar>
+              <w:top w:w="105" w:type="dxa"/>
+              <w:left w:w="105" w:type="dxa"/>
+              <w:bottom w:w="105" w:type="dxa"/>
+              <w:right w:w="105" w:type="dxa"/>
+            </w:tcMar>
+            <w:hideMark/>
+          </w:tcPr>
+          <w:p>
+            <w:pPr>
+              <w:widowControl/>
+              <w:rPr>
+                <w:color w:val="auto"/>
+                <w:sz w:val="24"/>
+                <w:szCs w:val="24"/>
+              </w:rPr>
+            </w:pPr>
+            <w:r>
+              <w:rPr>
+                <w:rFonts w:ascii="Arial" w:hAnsi="Arial" w:cs="Arial"/>
+              </w:rPr>
+              <w:t>Este proceso se realiza antes de cada elección.</w:t>
+            </w:r>
+          </w:p>
+        </w:tc>
+        <w:tc>
+          <w:tcPr>
+            <w:tcW w:w="0" w:type="auto"/>
+            <w:tcBorders>
+              <w:top w:val="single" w:sz="6" w:space="0" w:color="000000"/>
+              <w:left w:val="single" w:sz="6" w:space="0" w:color="000000"/>
+              <w:bottom w:val="single" w:sz="6" w:space="0" w:color="000000"/>
+              <w:right w:val="single" w:sz="6" w:space="0" w:color="000000"/>
+            </w:tcBorders>
+            <w:tcMar>
+              <w:top w:w="105" w:type="dxa"/>
+              <w:left w:w="105" w:type="dxa"/>
+              <w:bottom w:w="105" w:type="dxa"/>
+              <w:right w:w="105" w:type="dxa"/>
+            </w:tcMar>
+            <w:hideMark/>
+          </w:tcPr>
+          <w:p>
+            <w:pPr>
+              <w:widowControl/>
+              <w:rPr>
+                <w:color w:val="auto"/>
+                <w:sz w:val="24"/>
+                <w:szCs w:val="24"/>
+              </w:rPr>
+            </w:pPr>
+          </w:p>
+        </w:tc>
+        <w:tc>
+          <w:tcPr>
+            <w:tcW w:w="0" w:type="auto"/>
+            <w:tcBorders>
+              <w:top w:val="single" w:sz="6" w:space="0" w:color="000000"/>
+              <w:left w:val="single" w:sz="6" w:space="0" w:color="000000"/>
+              <w:bottom w:val="single" w:sz="6" w:space="0" w:color="000000"/>
+              <w:right w:val="single" w:sz="6" w:space="0" w:color="000000"/>
+            </w:tcBorders>
+            <w:tcMar>
+              <w:top w:w="105" w:type="dxa"/>
+              <w:left w:w="105" w:type="dxa"/>
+              <w:bottom w:w="105" w:type="dxa"/>
+              <w:right w:w="105" w:type="dxa"/>
+            </w:tcMar>
+            <w:hideMark/>
+          </w:tcPr>
+          <w:p>
+            <w:pPr>
+              <w:widowControl/>
+              <w:rPr>
+                <w:color w:val="auto"/>
+                <w:sz w:val="24"/>
+                <w:szCs w:val="24"/>
+              </w:rPr>
+            </w:pPr>
+          </w:p>
+        </w:tc>
+      </w:tr>
+    </w:tbl>
+    <w:p>
+      <w:pPr>
+        <w:pStyle w:val="Prrafodelista"/>
+        <w:widowControl/>
+        <w:spacing w:line="276" w:lineRule="auto"/>
+        <w:ind w:left="1224"/>
+        <w:rPr>
+          <w:rFonts w:ascii="Arial" w:eastAsia="Arial" w:hAnsi="Arial" w:cs="Arial"/>
+          <w:shd w:val="clear" w:color="auto" w:fill="B6D7A8"/>
+        </w:rPr>
+      </w:pPr>
+    </w:p>
+    <w:p>
+      <w:pPr>
+        <w:widowControl/>
+        <w:rPr>
+          <w:color w:val="auto"/>
+          <w:sz w:val="24"/>
+          <w:szCs w:val="24"/>
+        </w:rPr>
+      </w:pPr>
+    </w:p>
+    <w:tbl>
+      <w:tblPr>
+        <w:tblW w:w="0" w:type="auto"/>
+        <w:tblCellMar>
+          <w:top w:w="15" w:type="dxa"/>
+          <w:left w:w="15" w:type="dxa"/>
+          <w:bottom w:w="15" w:type="dxa"/>
+          <w:right w:w="15" w:type="dxa"/>
+        </w:tblCellMar>
+        <w:tblLook w:val="04A0" w:firstRow="1" w:lastRow="0" w:firstColumn="1" w:lastColumn="0" w:noHBand="0" w:noVBand="1"/>
+      </w:tblPr>
+      <w:tblGrid>
+        <w:gridCol w:w="1411"/>
+        <w:gridCol w:w="2356"/>
+        <w:gridCol w:w="3008"/>
+        <w:gridCol w:w="2569"/>
+      </w:tblGrid>
+      <w:tr>
+        <w:tc>
+          <w:tcPr>
+            <w:tcW w:w="0" w:type="auto"/>
+            <w:tcBorders>
+              <w:top w:val="single" w:sz="6" w:space="0" w:color="000000"/>
+              <w:left w:val="single" w:sz="6" w:space="0" w:color="000000"/>
+              <w:bottom w:val="single" w:sz="6" w:space="0" w:color="000000"/>
+              <w:right w:val="single" w:sz="6" w:space="0" w:color="000000"/>
+            </w:tcBorders>
+            <w:tcMar>
+              <w:top w:w="105" w:type="dxa"/>
+              <w:left w:w="105" w:type="dxa"/>
+              <w:bottom w:w="105" w:type="dxa"/>
+              <w:right w:w="105" w:type="dxa"/>
+            </w:tcMar>
+            <w:hideMark/>
+          </w:tcPr>
+          <w:p>
+            <w:pPr>
+              <w:widowControl/>
+              <w:jc w:val="center"/>
+              <w:rPr>
+                <w:color w:val="auto"/>
+                <w:sz w:val="24"/>
+                <w:szCs w:val="24"/>
+              </w:rPr>
+            </w:pPr>
+            <w:r>
+              <w:rPr>
+                <w:rFonts w:ascii="Arial" w:hAnsi="Arial" w:cs="Arial"/>
+                <w:b/>
+                <w:bCs/>
+              </w:rPr>
+              <w:t>Identificador</w:t>
+            </w:r>
+          </w:p>
+        </w:tc>
+        <w:tc>
+          <w:tcPr>
+            <w:tcW w:w="0" w:type="auto"/>
+            <w:tcBorders>
+              <w:top w:val="single" w:sz="6" w:space="0" w:color="000000"/>
+              <w:left w:val="single" w:sz="6" w:space="0" w:color="000000"/>
+              <w:bottom w:val="single" w:sz="6" w:space="0" w:color="000000"/>
+              <w:right w:val="single" w:sz="6" w:space="0" w:color="000000"/>
+            </w:tcBorders>
+            <w:tcMar>
+              <w:top w:w="105" w:type="dxa"/>
+              <w:left w:w="105" w:type="dxa"/>
+              <w:bottom w:w="105" w:type="dxa"/>
+              <w:right w:w="105" w:type="dxa"/>
+            </w:tcMar>
+            <w:hideMark/>
+          </w:tcPr>
+          <w:p>
+            <w:pPr>
+              <w:widowControl/>
+              <w:jc w:val="center"/>
+              <w:rPr>
+                <w:color w:val="auto"/>
+                <w:sz w:val="24"/>
+                <w:szCs w:val="24"/>
+              </w:rPr>
+            </w:pPr>
+            <w:r>
+              <w:rPr>
+                <w:rFonts w:ascii="Arial" w:hAnsi="Arial" w:cs="Arial"/>
+                <w:b/>
+                <w:bCs/>
+              </w:rPr>
+              <w:t>Actividad</w:t>
+            </w:r>
+          </w:p>
+        </w:tc>
+        <w:tc>
+          <w:tcPr>
+            <w:tcW w:w="0" w:type="auto"/>
+            <w:tcBorders>
+              <w:top w:val="single" w:sz="6" w:space="0" w:color="000000"/>
+              <w:left w:val="single" w:sz="6" w:space="0" w:color="000000"/>
+              <w:bottom w:val="single" w:sz="6" w:space="0" w:color="000000"/>
+              <w:right w:val="single" w:sz="6" w:space="0" w:color="000000"/>
+            </w:tcBorders>
+            <w:tcMar>
+              <w:top w:w="105" w:type="dxa"/>
+              <w:left w:w="105" w:type="dxa"/>
+              <w:bottom w:w="105" w:type="dxa"/>
+              <w:right w:w="105" w:type="dxa"/>
+            </w:tcMar>
+            <w:hideMark/>
+          </w:tcPr>
+          <w:p>
+            <w:pPr>
+              <w:widowControl/>
+              <w:jc w:val="center"/>
+              <w:rPr>
+                <w:color w:val="auto"/>
+                <w:sz w:val="24"/>
+                <w:szCs w:val="24"/>
+              </w:rPr>
+            </w:pPr>
+            <w:r>
+              <w:rPr>
+                <w:rFonts w:ascii="Arial" w:hAnsi="Arial" w:cs="Arial"/>
+                <w:b/>
+                <w:bCs/>
+              </w:rPr>
+              <w:t>Datos de Entrada</w:t>
+            </w:r>
+          </w:p>
+        </w:tc>
+        <w:tc>
+          <w:tcPr>
+            <w:tcW w:w="0" w:type="auto"/>
+            <w:tcBorders>
+              <w:top w:val="single" w:sz="6" w:space="0" w:color="000000"/>
+              <w:left w:val="single" w:sz="6" w:space="0" w:color="000000"/>
+              <w:bottom w:val="single" w:sz="6" w:space="0" w:color="000000"/>
+              <w:right w:val="single" w:sz="6" w:space="0" w:color="000000"/>
+            </w:tcBorders>
+            <w:tcMar>
+              <w:top w:w="105" w:type="dxa"/>
+              <w:left w:w="105" w:type="dxa"/>
+              <w:bottom w:w="105" w:type="dxa"/>
+              <w:right w:w="105" w:type="dxa"/>
+            </w:tcMar>
+            <w:hideMark/>
+          </w:tcPr>
+          <w:p>
+            <w:pPr>
+              <w:widowControl/>
+              <w:jc w:val="center"/>
+              <w:rPr>
+                <w:color w:val="auto"/>
+                <w:sz w:val="24"/>
+                <w:szCs w:val="24"/>
+              </w:rPr>
+            </w:pPr>
+            <w:r>
+              <w:rPr>
+                <w:rFonts w:ascii="Arial" w:hAnsi="Arial" w:cs="Arial"/>
+                <w:b/>
+                <w:bCs/>
+              </w:rPr>
+              <w:t>Datos de Salida</w:t>
+            </w:r>
+          </w:p>
+        </w:tc>
+      </w:tr>
+      <w:tr>
+        <w:tc>
+          <w:tcPr>
+            <w:tcW w:w="0" w:type="auto"/>
+            <w:tcBorders>
+              <w:top w:val="single" w:sz="6" w:space="0" w:color="000000"/>
+              <w:left w:val="single" w:sz="6" w:space="0" w:color="000000"/>
+              <w:bottom w:val="single" w:sz="6" w:space="0" w:color="000000"/>
+              <w:right w:val="single" w:sz="6" w:space="0" w:color="000000"/>
+            </w:tcBorders>
+            <w:tcMar>
+              <w:top w:w="105" w:type="dxa"/>
+              <w:left w:w="105" w:type="dxa"/>
+              <w:bottom w:w="105" w:type="dxa"/>
+              <w:right w:w="105" w:type="dxa"/>
+            </w:tcMar>
+            <w:hideMark/>
+          </w:tcPr>
+          <w:p>
+            <w:pPr>
+              <w:widowControl/>
+              <w:ind w:left="100"/>
+              <w:jc w:val="center"/>
+              <w:rPr>
+                <w:color w:val="auto"/>
+                <w:sz w:val="24"/>
+                <w:szCs w:val="24"/>
+              </w:rPr>
+            </w:pPr>
+            <w:r>
+              <w:t>1</w:t>
+            </w:r>
+          </w:p>
+        </w:tc>
+        <w:tc>
+          <w:tcPr>
+            <w:tcW w:w="0" w:type="auto"/>
+            <w:tcBorders>
+              <w:top w:val="single" w:sz="6" w:space="0" w:color="000000"/>
+              <w:left w:val="single" w:sz="6" w:space="0" w:color="000000"/>
+              <w:bottom w:val="single" w:sz="6" w:space="0" w:color="000000"/>
+              <w:right w:val="single" w:sz="6" w:space="0" w:color="000000"/>
+            </w:tcBorders>
+            <w:tcMar>
+              <w:top w:w="105" w:type="dxa"/>
+              <w:left w:w="105" w:type="dxa"/>
+              <w:bottom w:w="105" w:type="dxa"/>
+              <w:right w:w="105" w:type="dxa"/>
+            </w:tcMar>
+            <w:hideMark/>
+          </w:tcPr>
+          <w:p>
+            <w:pPr>
+              <w:widowControl/>
+              <w:ind w:left="100"/>
+              <w:rPr>
+                <w:color w:val="auto"/>
+                <w:sz w:val="24"/>
+                <w:szCs w:val="24"/>
+              </w:rPr>
+            </w:pPr>
+            <w:r>
+              <w:t>Registrar partidos electorales</w:t>
+            </w:r>
+          </w:p>
+        </w:tc>
+        <w:tc>
+          <w:tcPr>
+            <w:tcW w:w="0" w:type="auto"/>
+            <w:tcBorders>
+              <w:top w:val="single" w:sz="6" w:space="0" w:color="000000"/>
+              <w:left w:val="single" w:sz="6" w:space="0" w:color="000000"/>
+              <w:bottom w:val="single" w:sz="6" w:space="0" w:color="000000"/>
+              <w:right w:val="single" w:sz="6" w:space="0" w:color="000000"/>
+            </w:tcBorders>
+            <w:tcMar>
+              <w:top w:w="105" w:type="dxa"/>
+              <w:left w:w="105" w:type="dxa"/>
+              <w:bottom w:w="105" w:type="dxa"/>
+              <w:right w:w="105" w:type="dxa"/>
+            </w:tcMar>
+            <w:hideMark/>
+          </w:tcPr>
+          <w:p>
+            <w:pPr>
+              <w:widowControl/>
+              <w:ind w:left="100"/>
+              <w:rPr>
+                <w:color w:val="auto"/>
+                <w:sz w:val="24"/>
+                <w:szCs w:val="24"/>
+              </w:rPr>
+            </w:pPr>
+            <w:r>
+              <w:t>Información de los partidos electorales</w:t>
+            </w:r>
+          </w:p>
+        </w:tc>
+        <w:tc>
+          <w:tcPr>
+            <w:tcW w:w="0" w:type="auto"/>
+            <w:tcBorders>
+              <w:top w:val="single" w:sz="6" w:space="0" w:color="000000"/>
+              <w:left w:val="single" w:sz="6" w:space="0" w:color="000000"/>
+              <w:bottom w:val="single" w:sz="6" w:space="0" w:color="000000"/>
+              <w:right w:val="single" w:sz="6" w:space="0" w:color="000000"/>
+            </w:tcBorders>
+            <w:tcMar>
+              <w:top w:w="105" w:type="dxa"/>
+              <w:left w:w="105" w:type="dxa"/>
+              <w:bottom w:w="105" w:type="dxa"/>
+              <w:right w:w="105" w:type="dxa"/>
+            </w:tcMar>
+            <w:hideMark/>
+          </w:tcPr>
+          <w:p>
+            <w:pPr>
+              <w:widowControl/>
+              <w:ind w:left="100"/>
+              <w:rPr>
+                <w:color w:val="auto"/>
+                <w:sz w:val="24"/>
+                <w:szCs w:val="24"/>
+              </w:rPr>
+            </w:pPr>
+            <w:r>
+              <w:t>Información agregada</w:t>
+            </w:r>
+          </w:p>
+        </w:tc>
+      </w:tr>
+      <w:tr>
+        <w:trPr>
+          <w:trHeight w:val="1140"/>
+        </w:trPr>
+        <w:tc>
+          <w:tcPr>
+            <w:tcW w:w="0" w:type="auto"/>
+            <w:tcBorders>
+              <w:top w:val="single" w:sz="6" w:space="0" w:color="000000"/>
+              <w:left w:val="single" w:sz="6" w:space="0" w:color="000000"/>
+              <w:bottom w:val="single" w:sz="6" w:space="0" w:color="000000"/>
+              <w:right w:val="single" w:sz="6" w:space="0" w:color="000000"/>
+            </w:tcBorders>
+            <w:tcMar>
+              <w:top w:w="105" w:type="dxa"/>
+              <w:left w:w="105" w:type="dxa"/>
+              <w:bottom w:w="105" w:type="dxa"/>
+              <w:right w:w="105" w:type="dxa"/>
+            </w:tcMar>
+            <w:hideMark/>
+          </w:tcPr>
+          <w:p>
+            <w:pPr>
+              <w:widowControl/>
+              <w:ind w:left="100"/>
+              <w:jc w:val="center"/>
+              <w:rPr>
+                <w:color w:val="auto"/>
+                <w:sz w:val="24"/>
+                <w:szCs w:val="24"/>
+              </w:rPr>
+            </w:pPr>
+            <w:r>
+              <w:t>2</w:t>
+            </w:r>
+          </w:p>
+        </w:tc>
+        <w:tc>
+          <w:tcPr>
+            <w:tcW w:w="0" w:type="auto"/>
+            <w:tcBorders>
+              <w:top w:val="single" w:sz="6" w:space="0" w:color="000000"/>
+              <w:left w:val="single" w:sz="6" w:space="0" w:color="000000"/>
+              <w:bottom w:val="single" w:sz="6" w:space="0" w:color="000000"/>
+              <w:right w:val="single" w:sz="6" w:space="0" w:color="000000"/>
+            </w:tcBorders>
+            <w:tcMar>
+              <w:top w:w="105" w:type="dxa"/>
+              <w:left w:w="105" w:type="dxa"/>
+              <w:bottom w:w="105" w:type="dxa"/>
+              <w:right w:w="105" w:type="dxa"/>
+            </w:tcMar>
+            <w:hideMark/>
+          </w:tcPr>
+          <w:p>
+            <w:pPr>
+              <w:widowControl/>
+              <w:ind w:left="100"/>
+              <w:rPr>
+                <w:color w:val="auto"/>
+                <w:sz w:val="24"/>
+                <w:szCs w:val="24"/>
+              </w:rPr>
+            </w:pPr>
+            <w:r>
+              <w:t>Validar partidos electorales</w:t>
+            </w:r>
+          </w:p>
+        </w:tc>
+        <w:tc>
+          <w:tcPr>
+            <w:tcW w:w="0" w:type="auto"/>
+            <w:tcBorders>
+              <w:top w:val="single" w:sz="6" w:space="0" w:color="000000"/>
+              <w:left w:val="single" w:sz="6" w:space="0" w:color="000000"/>
+              <w:bottom w:val="single" w:sz="6" w:space="0" w:color="000000"/>
+              <w:right w:val="single" w:sz="6" w:space="0" w:color="000000"/>
+            </w:tcBorders>
+            <w:tcMar>
+              <w:top w:w="105" w:type="dxa"/>
+              <w:left w:w="105" w:type="dxa"/>
+              <w:bottom w:w="105" w:type="dxa"/>
+              <w:right w:w="105" w:type="dxa"/>
+            </w:tcMar>
+            <w:hideMark/>
+          </w:tcPr>
+          <w:p>
+            <w:pPr>
+              <w:widowControl/>
+              <w:ind w:left="100"/>
+              <w:rPr>
+                <w:color w:val="auto"/>
+                <w:sz w:val="24"/>
+                <w:szCs w:val="24"/>
+              </w:rPr>
+            </w:pPr>
+            <w:r>
+              <w:t>Información de los partidos electorales</w:t>
+            </w:r>
+          </w:p>
+        </w:tc>
+        <w:tc>
+          <w:tcPr>
+            <w:tcW w:w="0" w:type="auto"/>
+            <w:tcBorders>
+              <w:top w:val="single" w:sz="6" w:space="0" w:color="000000"/>
+              <w:left w:val="single" w:sz="6" w:space="0" w:color="000000"/>
+              <w:bottom w:val="single" w:sz="6" w:space="0" w:color="000000"/>
+              <w:right w:val="single" w:sz="6" w:space="0" w:color="000000"/>
+            </w:tcBorders>
+            <w:tcMar>
+              <w:top w:w="105" w:type="dxa"/>
+              <w:left w:w="105" w:type="dxa"/>
+              <w:bottom w:w="105" w:type="dxa"/>
+              <w:right w:w="105" w:type="dxa"/>
+            </w:tcMar>
+            <w:hideMark/>
+          </w:tcPr>
+          <w:p>
+            <w:pPr>
+              <w:widowControl/>
+              <w:ind w:left="100"/>
+              <w:rPr>
+                <w:color w:val="auto"/>
+                <w:sz w:val="24"/>
+                <w:szCs w:val="24"/>
+              </w:rPr>
+            </w:pPr>
+            <w:r>
+              <w:t>Registro de partidos electorales.</w:t>
+            </w:r>
+          </w:p>
+        </w:tc>
+      </w:tr>
+    </w:tbl>
+    <w:p>
+      <w:pPr>
+        <w:pStyle w:val="Prrafodelista"/>
+        <w:widowControl/>
+        <w:spacing w:line="276" w:lineRule="auto"/>
+        <w:ind w:left="1224"/>
+        <w:rPr>
+          <w:rFonts w:ascii="Arial" w:eastAsia="Arial" w:hAnsi="Arial" w:cs="Arial"/>
+          <w:shd w:val="clear" w:color="auto" w:fill="B6D7A8"/>
+        </w:rPr>
+      </w:pPr>
+    </w:p>
+    <w:p>
+      <w:pPr>
+        <w:pStyle w:val="Prrafodelista"/>
+        <w:widowControl/>
+        <w:spacing w:line="276" w:lineRule="auto"/>
+        <w:ind w:left="1224"/>
+        <w:rPr>
+          <w:rFonts w:ascii="Arial" w:eastAsia="Arial" w:hAnsi="Arial" w:cs="Arial"/>
+          <w:shd w:val="clear" w:color="auto" w:fill="B6D7A8"/>
+        </w:rPr>
+      </w:pPr>
+    </w:p>
+    <w:p>
+      <w:pPr>
+        <w:pStyle w:val="Prrafodelista"/>
+        <w:widowControl/>
+        <w:spacing w:line="276" w:lineRule="auto"/>
+        <w:ind w:left="1224"/>
+        <w:rPr>
+          <w:rFonts w:ascii="Arial" w:eastAsia="Arial" w:hAnsi="Arial" w:cs="Arial"/>
+          <w:shd w:val="clear" w:color="auto" w:fill="B6D7A8"/>
+        </w:rPr>
+      </w:pPr>
+    </w:p>
+    <w:p>
+      <w:pPr>
+        <w:pStyle w:val="Prrafodelista"/>
+        <w:widowControl/>
+        <w:spacing w:line="276" w:lineRule="auto"/>
+        <w:ind w:left="1224"/>
+        <w:rPr>
+          <w:rFonts w:ascii="Arial" w:eastAsia="Arial" w:hAnsi="Arial" w:cs="Arial"/>
+          <w:shd w:val="clear" w:color="auto" w:fill="B6D7A8"/>
+        </w:rPr>
+      </w:pPr>
+    </w:p>
+    <w:p>
+      <w:pPr>
         <w:pStyle w:val="Prrafodelista"/>
         <w:widowControl/>
         <w:numPr>
@@ -2136,6 +3244,7 @@
         <w:rPr>
           <w:rFonts w:ascii="Arial" w:hAnsi="Arial" w:cs="Arial"/>
         </w:rPr>
+        <w:lastRenderedPageBreak/>
         <w:t>D</w:t>
       </w:r>
       <w:r>
@@ -2143,6 +3252,71 @@
           <w:rFonts w:ascii="Arial" w:hAnsi="Arial" w:cs="Arial"/>
         </w:rPr>
         <w:t>iagrama de Proceso</w:t>
+      </w:r>
+    </w:p>
+    <w:p>
+      <w:pPr>
+        <w:pStyle w:val="Prrafodelista"/>
+        <w:widowControl/>
+        <w:spacing w:line="276" w:lineRule="auto"/>
+        <w:ind w:left="1224"/>
+        <w:rPr>
+          <w:rFonts w:ascii="Arial" w:eastAsia="Arial" w:hAnsi="Arial" w:cs="Arial"/>
+          <w:shd w:val="clear" w:color="auto" w:fill="B6D7A8"/>
+        </w:rPr>
+      </w:pPr>
+      <w:r>
+        <w:rPr>
+          <w:noProof/>
+        </w:rPr>
+        <w:drawing>
+          <wp:inline distT="0" distB="0" distL="0" distR="0" wp14:anchorId="663B5895" wp14:editId="318C95E9">
+            <wp:extent cx="5943600" cy="3162300"/>
+            <wp:effectExtent l="0" t="0" r="0" b="0"/>
+            <wp:docPr id="3" name="Imagen 3" descr="https://lh5.googleusercontent.com/CVkItZL8X3wEQ_3FUrmMffjOXshkai5qtnrZTzYrj2yPpWECdsjMgxz6SogU4xCEdAdj0T_CP3wGcvWnJysM8RF0-YFO5jungmkVSvErDa5c9lK70a1k_ok47Bt2fFsgb35X1ZjD"/>
+            <wp:cNvGraphicFramePr>
+              <a:graphicFrameLocks xmlns:a="http://schemas.openxmlformats.org/drawingml/2006/main" noChangeAspect="1"/>
+            </wp:cNvGraphicFramePr>
+            <a:graphic xmlns:a="http://schemas.openxmlformats.org/drawingml/2006/main">
+              <a:graphicData uri="http://schemas.openxmlformats.org/drawingml/2006/picture">
+                <pic:pic xmlns:pic="http://schemas.openxmlformats.org/drawingml/2006/picture">
+                  <pic:nvPicPr>
+                    <pic:cNvPr id="0" name="Picture 3" descr="https://lh5.googleusercontent.com/CVkItZL8X3wEQ_3FUrmMffjOXshkai5qtnrZTzYrj2yPpWECdsjMgxz6SogU4xCEdAdj0T_CP3wGcvWnJysM8RF0-YFO5jungmkVSvErDa5c9lK70a1k_ok47Bt2fFsgb35X1ZjD"/>
+                    <pic:cNvPicPr>
+                      <a:picLocks noChangeAspect="1" noChangeArrowheads="1"/>
+                    </pic:cNvPicPr>
+                  </pic:nvPicPr>
+                  <pic:blipFill>
+                    <a:blip r:embed="rId7">
+                      <a:extLst>
+                        <a:ext uri="{28A0092B-C50C-407E-A947-70E740481C1C}">
+                          <a14:useLocalDpi xmlns:a14="http://schemas.microsoft.com/office/drawing/2010/main" val="0"/>
+                        </a:ext>
+                      </a:extLst>
+                    </a:blip>
+                    <a:srcRect/>
+                    <a:stretch>
+                      <a:fillRect/>
+                    </a:stretch>
+                  </pic:blipFill>
+                  <pic:spPr bwMode="auto">
+                    <a:xfrm>
+                      <a:off x="0" y="0"/>
+                      <a:ext cx="5943600" cy="3162300"/>
+                    </a:xfrm>
+                    <a:prstGeom prst="rect">
+                      <a:avLst/>
+                    </a:prstGeom>
+                    <a:noFill/>
+                    <a:ln>
+                      <a:noFill/>
+                    </a:ln>
+                  </pic:spPr>
+                </pic:pic>
+              </a:graphicData>
+            </a:graphic>
+          </wp:inline>
+        </w:drawing>
       </w:r>
     </w:p>
     <w:p>
@@ -2165,6 +3339,657 @@
         </w:rPr>
         <w:t>Descripción de Actividades</w:t>
       </w:r>
+    </w:p>
+    <w:p>
+      <w:pPr>
+        <w:widowControl/>
+        <w:ind w:left="1276"/>
+        <w:rPr>
+          <w:color w:val="auto"/>
+          <w:sz w:val="24"/>
+          <w:szCs w:val="24"/>
+        </w:rPr>
+      </w:pPr>
+      <w:r>
+        <w:rPr>
+          <w:rFonts w:ascii="Arial" w:hAnsi="Arial" w:cs="Arial"/>
+        </w:rPr>
+        <w:t>A continuación se procederá a describir las actividades, el</w:t>
+      </w:r>
+      <w:r>
+        <w:rPr>
+          <w:rFonts w:ascii="Arial" w:hAnsi="Arial" w:cs="Arial"/>
+        </w:rPr>
+        <w:t xml:space="preserve"> rol que realiza la cada una de </w:t>
+      </w:r>
+      <w:r>
+        <w:rPr>
+          <w:rFonts w:ascii="Arial" w:hAnsi="Arial" w:cs="Arial"/>
+        </w:rPr>
+        <w:t>ellas y el tipo a la que pertenecen.</w:t>
+      </w:r>
+    </w:p>
+    <w:p>
+      <w:pPr>
+        <w:widowControl/>
+        <w:rPr>
+          <w:color w:val="auto"/>
+          <w:sz w:val="24"/>
+          <w:szCs w:val="24"/>
+        </w:rPr>
+      </w:pPr>
+    </w:p>
+    <w:tbl>
+      <w:tblPr>
+        <w:tblW w:w="0" w:type="auto"/>
+        <w:tblCellMar>
+          <w:top w:w="15" w:type="dxa"/>
+          <w:left w:w="15" w:type="dxa"/>
+          <w:bottom w:w="15" w:type="dxa"/>
+          <w:right w:w="15" w:type="dxa"/>
+        </w:tblCellMar>
+        <w:tblLook w:val="04A0" w:firstRow="1" w:lastRow="0" w:firstColumn="1" w:lastColumn="0" w:noHBand="0" w:noVBand="1"/>
+      </w:tblPr>
+      <w:tblGrid>
+        <w:gridCol w:w="410"/>
+        <w:gridCol w:w="1599"/>
+        <w:gridCol w:w="4935"/>
+        <w:gridCol w:w="1544"/>
+        <w:gridCol w:w="866"/>
+      </w:tblGrid>
+      <w:tr>
+        <w:trPr>
+          <w:trHeight w:val="420"/>
+        </w:trPr>
+        <w:tc>
+          <w:tcPr>
+            <w:tcW w:w="0" w:type="auto"/>
+            <w:tcBorders>
+              <w:top w:val="single" w:sz="2" w:space="0" w:color="000000"/>
+              <w:left w:val="single" w:sz="2" w:space="0" w:color="000000"/>
+              <w:bottom w:val="single" w:sz="2" w:space="0" w:color="000000"/>
+              <w:right w:val="single" w:sz="2" w:space="0" w:color="000000"/>
+            </w:tcBorders>
+            <w:shd w:val="clear" w:color="auto" w:fill="FFFFFF"/>
+            <w:tcMar>
+              <w:top w:w="105" w:type="dxa"/>
+              <w:left w:w="105" w:type="dxa"/>
+              <w:bottom w:w="105" w:type="dxa"/>
+              <w:right w:w="105" w:type="dxa"/>
+            </w:tcMar>
+            <w:hideMark/>
+          </w:tcPr>
+          <w:p>
+            <w:pPr>
+              <w:widowControl/>
+              <w:jc w:val="center"/>
+              <w:rPr>
+                <w:color w:val="auto"/>
+                <w:sz w:val="24"/>
+                <w:szCs w:val="24"/>
+              </w:rPr>
+            </w:pPr>
+            <w:r>
+              <w:rPr>
+                <w:rFonts w:ascii="Arial" w:hAnsi="Arial" w:cs="Arial"/>
+                <w:b/>
+                <w:bCs/>
+              </w:rPr>
+              <w:t>ID</w:t>
+            </w:r>
+          </w:p>
+        </w:tc>
+        <w:tc>
+          <w:tcPr>
+            <w:tcW w:w="0" w:type="auto"/>
+            <w:tcBorders>
+              <w:top w:val="single" w:sz="2" w:space="0" w:color="000000"/>
+              <w:left w:val="single" w:sz="2" w:space="0" w:color="000000"/>
+              <w:bottom w:val="single" w:sz="2" w:space="0" w:color="000000"/>
+              <w:right w:val="single" w:sz="2" w:space="0" w:color="000000"/>
+            </w:tcBorders>
+            <w:shd w:val="clear" w:color="auto" w:fill="FFFFFF"/>
+            <w:tcMar>
+              <w:top w:w="105" w:type="dxa"/>
+              <w:left w:w="105" w:type="dxa"/>
+              <w:bottom w:w="105" w:type="dxa"/>
+              <w:right w:w="105" w:type="dxa"/>
+            </w:tcMar>
+            <w:hideMark/>
+          </w:tcPr>
+          <w:p>
+            <w:pPr>
+              <w:widowControl/>
+              <w:jc w:val="center"/>
+              <w:rPr>
+                <w:color w:val="auto"/>
+                <w:sz w:val="24"/>
+                <w:szCs w:val="24"/>
+              </w:rPr>
+            </w:pPr>
+            <w:r>
+              <w:rPr>
+                <w:rFonts w:ascii="Arial" w:hAnsi="Arial" w:cs="Arial"/>
+                <w:b/>
+                <w:bCs/>
+              </w:rPr>
+              <w:t>Actividad</w:t>
+            </w:r>
+          </w:p>
+        </w:tc>
+        <w:tc>
+          <w:tcPr>
+            <w:tcW w:w="0" w:type="auto"/>
+            <w:tcBorders>
+              <w:top w:val="single" w:sz="2" w:space="0" w:color="000000"/>
+              <w:left w:val="single" w:sz="2" w:space="0" w:color="000000"/>
+              <w:bottom w:val="single" w:sz="2" w:space="0" w:color="000000"/>
+              <w:right w:val="single" w:sz="2" w:space="0" w:color="000000"/>
+            </w:tcBorders>
+            <w:shd w:val="clear" w:color="auto" w:fill="FFFFFF"/>
+            <w:tcMar>
+              <w:top w:w="105" w:type="dxa"/>
+              <w:left w:w="105" w:type="dxa"/>
+              <w:bottom w:w="105" w:type="dxa"/>
+              <w:right w:w="105" w:type="dxa"/>
+            </w:tcMar>
+            <w:hideMark/>
+          </w:tcPr>
+          <w:p>
+            <w:pPr>
+              <w:widowControl/>
+              <w:jc w:val="center"/>
+              <w:rPr>
+                <w:color w:val="auto"/>
+                <w:sz w:val="24"/>
+                <w:szCs w:val="24"/>
+              </w:rPr>
+            </w:pPr>
+            <w:r>
+              <w:rPr>
+                <w:rFonts w:ascii="Arial" w:hAnsi="Arial" w:cs="Arial"/>
+                <w:b/>
+                <w:bCs/>
+              </w:rPr>
+              <w:t>Descripción</w:t>
+            </w:r>
+            <w:bookmarkStart w:id="7" w:name="_GoBack"/>
+            <w:bookmarkEnd w:id="7"/>
+            <w:r>
+              <w:rPr>
+                <w:rFonts w:ascii="Arial" w:hAnsi="Arial" w:cs="Arial"/>
+                <w:b/>
+                <w:bCs/>
+              </w:rPr>
+              <w:t xml:space="preserve"> </w:t>
+            </w:r>
+          </w:p>
+        </w:tc>
+        <w:tc>
+          <w:tcPr>
+            <w:tcW w:w="0" w:type="auto"/>
+            <w:tcBorders>
+              <w:top w:val="single" w:sz="2" w:space="0" w:color="000000"/>
+              <w:left w:val="single" w:sz="2" w:space="0" w:color="000000"/>
+              <w:bottom w:val="single" w:sz="2" w:space="0" w:color="000000"/>
+              <w:right w:val="single" w:sz="2" w:space="0" w:color="000000"/>
+            </w:tcBorders>
+            <w:shd w:val="clear" w:color="auto" w:fill="FFFFFF"/>
+            <w:tcMar>
+              <w:top w:w="105" w:type="dxa"/>
+              <w:left w:w="105" w:type="dxa"/>
+              <w:bottom w:w="105" w:type="dxa"/>
+              <w:right w:w="105" w:type="dxa"/>
+            </w:tcMar>
+            <w:hideMark/>
+          </w:tcPr>
+          <w:p>
+            <w:pPr>
+              <w:widowControl/>
+              <w:jc w:val="center"/>
+              <w:rPr>
+                <w:color w:val="auto"/>
+                <w:sz w:val="24"/>
+                <w:szCs w:val="24"/>
+              </w:rPr>
+            </w:pPr>
+            <w:r>
+              <w:rPr>
+                <w:rFonts w:ascii="Arial" w:hAnsi="Arial" w:cs="Arial"/>
+                <w:b/>
+                <w:bCs/>
+              </w:rPr>
+              <w:t>Rol</w:t>
+            </w:r>
+          </w:p>
+        </w:tc>
+        <w:tc>
+          <w:tcPr>
+            <w:tcW w:w="0" w:type="auto"/>
+            <w:tcBorders>
+              <w:top w:val="single" w:sz="2" w:space="0" w:color="000000"/>
+              <w:left w:val="single" w:sz="2" w:space="0" w:color="000000"/>
+              <w:bottom w:val="single" w:sz="2" w:space="0" w:color="000000"/>
+              <w:right w:val="single" w:sz="2" w:space="0" w:color="000000"/>
+            </w:tcBorders>
+            <w:shd w:val="clear" w:color="auto" w:fill="FFFFFF"/>
+            <w:tcMar>
+              <w:top w:w="105" w:type="dxa"/>
+              <w:left w:w="105" w:type="dxa"/>
+              <w:bottom w:w="105" w:type="dxa"/>
+              <w:right w:w="105" w:type="dxa"/>
+            </w:tcMar>
+            <w:hideMark/>
+          </w:tcPr>
+          <w:p>
+            <w:pPr>
+              <w:widowControl/>
+              <w:jc w:val="center"/>
+              <w:rPr>
+                <w:color w:val="auto"/>
+                <w:sz w:val="24"/>
+                <w:szCs w:val="24"/>
+              </w:rPr>
+            </w:pPr>
+            <w:r>
+              <w:rPr>
+                <w:rFonts w:ascii="Arial" w:hAnsi="Arial" w:cs="Arial"/>
+                <w:b/>
+                <w:bCs/>
+              </w:rPr>
+              <w:t>Tipo</w:t>
+            </w:r>
+          </w:p>
+        </w:tc>
+      </w:tr>
+      <w:tr>
+        <w:trPr>
+          <w:trHeight w:val="1065"/>
+        </w:trPr>
+        <w:tc>
+          <w:tcPr>
+            <w:tcW w:w="0" w:type="auto"/>
+            <w:tcBorders>
+              <w:top w:val="single" w:sz="2" w:space="0" w:color="000000"/>
+              <w:left w:val="single" w:sz="2" w:space="0" w:color="000000"/>
+              <w:bottom w:val="single" w:sz="2" w:space="0" w:color="000000"/>
+              <w:right w:val="single" w:sz="2" w:space="0" w:color="000000"/>
+            </w:tcBorders>
+            <w:shd w:val="clear" w:color="auto" w:fill="FFFFFF"/>
+            <w:tcMar>
+              <w:top w:w="105" w:type="dxa"/>
+              <w:left w:w="105" w:type="dxa"/>
+              <w:bottom w:w="105" w:type="dxa"/>
+              <w:right w:w="105" w:type="dxa"/>
+            </w:tcMar>
+            <w:hideMark/>
+          </w:tcPr>
+          <w:p>
+            <w:pPr>
+              <w:widowControl/>
+              <w:rPr>
+                <w:color w:val="auto"/>
+                <w:sz w:val="24"/>
+                <w:szCs w:val="24"/>
+              </w:rPr>
+            </w:pPr>
+            <w:r>
+              <w:rPr>
+                <w:rFonts w:ascii="Arial" w:hAnsi="Arial" w:cs="Arial"/>
+              </w:rPr>
+              <w:t>1</w:t>
+            </w:r>
+          </w:p>
+        </w:tc>
+        <w:tc>
+          <w:tcPr>
+            <w:tcW w:w="0" w:type="auto"/>
+            <w:tcBorders>
+              <w:top w:val="single" w:sz="2" w:space="0" w:color="000000"/>
+              <w:left w:val="single" w:sz="2" w:space="0" w:color="000000"/>
+              <w:bottom w:val="single" w:sz="2" w:space="0" w:color="000000"/>
+              <w:right w:val="single" w:sz="2" w:space="0" w:color="000000"/>
+            </w:tcBorders>
+            <w:shd w:val="clear" w:color="auto" w:fill="FFFFFF"/>
+            <w:tcMar>
+              <w:top w:w="105" w:type="dxa"/>
+              <w:left w:w="105" w:type="dxa"/>
+              <w:bottom w:w="105" w:type="dxa"/>
+              <w:right w:w="105" w:type="dxa"/>
+            </w:tcMar>
+            <w:hideMark/>
+          </w:tcPr>
+          <w:p>
+            <w:pPr>
+              <w:widowControl/>
+              <w:ind w:left="100"/>
+              <w:rPr>
+                <w:color w:val="auto"/>
+                <w:sz w:val="24"/>
+                <w:szCs w:val="24"/>
+              </w:rPr>
+            </w:pPr>
+            <w:r>
+              <w:rPr>
+                <w:rFonts w:ascii="Arial" w:hAnsi="Arial" w:cs="Arial"/>
+                <w:shd w:val="clear" w:color="auto" w:fill="FFFFFF"/>
+              </w:rPr>
+              <w:t>Registrar partidos electorales</w:t>
+            </w:r>
+          </w:p>
+        </w:tc>
+        <w:tc>
+          <w:tcPr>
+            <w:tcW w:w="0" w:type="auto"/>
+            <w:tcBorders>
+              <w:top w:val="single" w:sz="2" w:space="0" w:color="000000"/>
+              <w:left w:val="single" w:sz="2" w:space="0" w:color="000000"/>
+              <w:bottom w:val="single" w:sz="2" w:space="0" w:color="000000"/>
+              <w:right w:val="single" w:sz="2" w:space="0" w:color="000000"/>
+            </w:tcBorders>
+            <w:shd w:val="clear" w:color="auto" w:fill="FFFFFF"/>
+            <w:tcMar>
+              <w:top w:w="105" w:type="dxa"/>
+              <w:left w:w="105" w:type="dxa"/>
+              <w:bottom w:w="105" w:type="dxa"/>
+              <w:right w:w="105" w:type="dxa"/>
+            </w:tcMar>
+            <w:hideMark/>
+          </w:tcPr>
+          <w:p>
+            <w:pPr>
+              <w:widowControl/>
+              <w:ind w:left="100"/>
+              <w:rPr>
+                <w:color w:val="auto"/>
+                <w:sz w:val="24"/>
+                <w:szCs w:val="24"/>
+              </w:rPr>
+            </w:pPr>
+            <w:r>
+              <w:rPr>
+                <w:rFonts w:ascii="Arial" w:hAnsi="Arial" w:cs="Arial"/>
+                <w:shd w:val="clear" w:color="auto" w:fill="FFFFFF"/>
+              </w:rPr>
+              <w:t>Se realiza la actividad cuando el administrador registra los datos del partido y sus candidatos como nombre del partido, nombre de los candidatos participantes, DNI, escuela, imagen del candidato y del partido.</w:t>
+            </w:r>
+          </w:p>
+        </w:tc>
+        <w:tc>
+          <w:tcPr>
+            <w:tcW w:w="0" w:type="auto"/>
+            <w:tcBorders>
+              <w:top w:val="single" w:sz="2" w:space="0" w:color="000000"/>
+              <w:left w:val="single" w:sz="2" w:space="0" w:color="000000"/>
+              <w:bottom w:val="single" w:sz="2" w:space="0" w:color="000000"/>
+              <w:right w:val="single" w:sz="2" w:space="0" w:color="000000"/>
+            </w:tcBorders>
+            <w:shd w:val="clear" w:color="auto" w:fill="FFFFFF"/>
+            <w:tcMar>
+              <w:top w:w="105" w:type="dxa"/>
+              <w:left w:w="105" w:type="dxa"/>
+              <w:bottom w:w="105" w:type="dxa"/>
+              <w:right w:w="105" w:type="dxa"/>
+            </w:tcMar>
+            <w:hideMark/>
+          </w:tcPr>
+          <w:p>
+            <w:pPr>
+              <w:widowControl/>
+              <w:ind w:left="100"/>
+              <w:rPr>
+                <w:color w:val="auto"/>
+                <w:sz w:val="24"/>
+                <w:szCs w:val="24"/>
+              </w:rPr>
+            </w:pPr>
+            <w:r>
+              <w:rPr>
+                <w:rFonts w:ascii="Arial" w:hAnsi="Arial" w:cs="Arial"/>
+                <w:shd w:val="clear" w:color="auto" w:fill="FFFFFF"/>
+              </w:rPr>
+              <w:t>Administrador</w:t>
+            </w:r>
+          </w:p>
+        </w:tc>
+        <w:tc>
+          <w:tcPr>
+            <w:tcW w:w="0" w:type="auto"/>
+            <w:tcBorders>
+              <w:top w:val="single" w:sz="2" w:space="0" w:color="000000"/>
+              <w:left w:val="single" w:sz="2" w:space="0" w:color="000000"/>
+              <w:bottom w:val="single" w:sz="2" w:space="0" w:color="000000"/>
+              <w:right w:val="single" w:sz="2" w:space="0" w:color="000000"/>
+            </w:tcBorders>
+            <w:shd w:val="clear" w:color="auto" w:fill="FFFFFF"/>
+            <w:tcMar>
+              <w:top w:w="105" w:type="dxa"/>
+              <w:left w:w="105" w:type="dxa"/>
+              <w:bottom w:w="105" w:type="dxa"/>
+              <w:right w:w="105" w:type="dxa"/>
+            </w:tcMar>
+            <w:hideMark/>
+          </w:tcPr>
+          <w:p>
+            <w:pPr>
+              <w:widowControl/>
+              <w:ind w:left="100"/>
+              <w:rPr>
+                <w:color w:val="auto"/>
+                <w:sz w:val="24"/>
+                <w:szCs w:val="24"/>
+              </w:rPr>
+            </w:pPr>
+            <w:r>
+              <w:rPr>
+                <w:rFonts w:ascii="Arial" w:hAnsi="Arial" w:cs="Arial"/>
+                <w:shd w:val="clear" w:color="auto" w:fill="FFFFFF"/>
+              </w:rPr>
+              <w:t>Digital</w:t>
+            </w:r>
+          </w:p>
+        </w:tc>
+      </w:tr>
+      <w:tr>
+        <w:trPr>
+          <w:trHeight w:val="900"/>
+        </w:trPr>
+        <w:tc>
+          <w:tcPr>
+            <w:tcW w:w="0" w:type="auto"/>
+            <w:tcBorders>
+              <w:top w:val="single" w:sz="2" w:space="0" w:color="000000"/>
+              <w:left w:val="single" w:sz="2" w:space="0" w:color="000000"/>
+              <w:bottom w:val="single" w:sz="2" w:space="0" w:color="000000"/>
+              <w:right w:val="single" w:sz="2" w:space="0" w:color="000000"/>
+            </w:tcBorders>
+            <w:shd w:val="clear" w:color="auto" w:fill="FFFFFF"/>
+            <w:tcMar>
+              <w:top w:w="105" w:type="dxa"/>
+              <w:left w:w="105" w:type="dxa"/>
+              <w:bottom w:w="105" w:type="dxa"/>
+              <w:right w:w="105" w:type="dxa"/>
+            </w:tcMar>
+            <w:hideMark/>
+          </w:tcPr>
+          <w:p>
+            <w:pPr>
+              <w:widowControl/>
+              <w:rPr>
+                <w:color w:val="auto"/>
+                <w:sz w:val="24"/>
+                <w:szCs w:val="24"/>
+              </w:rPr>
+            </w:pPr>
+            <w:r>
+              <w:rPr>
+                <w:rFonts w:ascii="Arial" w:hAnsi="Arial" w:cs="Arial"/>
+              </w:rPr>
+              <w:t>2</w:t>
+            </w:r>
+          </w:p>
+        </w:tc>
+        <w:tc>
+          <w:tcPr>
+            <w:tcW w:w="0" w:type="auto"/>
+            <w:tcBorders>
+              <w:top w:val="single" w:sz="2" w:space="0" w:color="000000"/>
+              <w:left w:val="single" w:sz="2" w:space="0" w:color="000000"/>
+              <w:bottom w:val="single" w:sz="2" w:space="0" w:color="000000"/>
+              <w:right w:val="single" w:sz="2" w:space="0" w:color="000000"/>
+            </w:tcBorders>
+            <w:shd w:val="clear" w:color="auto" w:fill="FFFFFF"/>
+            <w:tcMar>
+              <w:top w:w="105" w:type="dxa"/>
+              <w:left w:w="105" w:type="dxa"/>
+              <w:bottom w:w="105" w:type="dxa"/>
+              <w:right w:w="105" w:type="dxa"/>
+            </w:tcMar>
+            <w:hideMark/>
+          </w:tcPr>
+          <w:p>
+            <w:pPr>
+              <w:widowControl/>
+              <w:ind w:left="100"/>
+              <w:rPr>
+                <w:color w:val="auto"/>
+                <w:sz w:val="24"/>
+                <w:szCs w:val="24"/>
+              </w:rPr>
+            </w:pPr>
+            <w:r>
+              <w:rPr>
+                <w:rFonts w:ascii="Arial" w:hAnsi="Arial" w:cs="Arial"/>
+                <w:shd w:val="clear" w:color="auto" w:fill="FFFFFF"/>
+              </w:rPr>
+              <w:t>Validar partidos electorales</w:t>
+            </w:r>
+          </w:p>
+        </w:tc>
+        <w:tc>
+          <w:tcPr>
+            <w:tcW w:w="0" w:type="auto"/>
+            <w:tcBorders>
+              <w:top w:val="single" w:sz="2" w:space="0" w:color="000000"/>
+              <w:left w:val="single" w:sz="2" w:space="0" w:color="000000"/>
+              <w:bottom w:val="single" w:sz="2" w:space="0" w:color="000000"/>
+              <w:right w:val="single" w:sz="2" w:space="0" w:color="000000"/>
+            </w:tcBorders>
+            <w:shd w:val="clear" w:color="auto" w:fill="FFFFFF"/>
+            <w:tcMar>
+              <w:top w:w="105" w:type="dxa"/>
+              <w:left w:w="105" w:type="dxa"/>
+              <w:bottom w:w="105" w:type="dxa"/>
+              <w:right w:w="105" w:type="dxa"/>
+            </w:tcMar>
+            <w:hideMark/>
+          </w:tcPr>
+          <w:p>
+            <w:pPr>
+              <w:widowControl/>
+              <w:ind w:left="100"/>
+              <w:rPr>
+                <w:color w:val="auto"/>
+                <w:sz w:val="24"/>
+                <w:szCs w:val="24"/>
+              </w:rPr>
+            </w:pPr>
+            <w:r>
+              <w:rPr>
+                <w:rFonts w:ascii="Arial" w:hAnsi="Arial" w:cs="Arial"/>
+                <w:shd w:val="clear" w:color="auto" w:fill="FFFFFF"/>
+              </w:rPr>
+              <w:t>Se realiza la actividad cuando el sistema valida si son correctos los datos enviados por el administrador</w:t>
+            </w:r>
+          </w:p>
+        </w:tc>
+        <w:tc>
+          <w:tcPr>
+            <w:tcW w:w="0" w:type="auto"/>
+            <w:tcBorders>
+              <w:top w:val="single" w:sz="2" w:space="0" w:color="000000"/>
+              <w:left w:val="single" w:sz="2" w:space="0" w:color="000000"/>
+              <w:bottom w:val="single" w:sz="2" w:space="0" w:color="000000"/>
+              <w:right w:val="single" w:sz="2" w:space="0" w:color="000000"/>
+            </w:tcBorders>
+            <w:shd w:val="clear" w:color="auto" w:fill="FFFFFF"/>
+            <w:tcMar>
+              <w:top w:w="105" w:type="dxa"/>
+              <w:left w:w="105" w:type="dxa"/>
+              <w:bottom w:w="105" w:type="dxa"/>
+              <w:right w:w="105" w:type="dxa"/>
+            </w:tcMar>
+            <w:hideMark/>
+          </w:tcPr>
+          <w:p>
+            <w:pPr>
+              <w:widowControl/>
+              <w:ind w:left="100"/>
+              <w:rPr>
+                <w:color w:val="auto"/>
+                <w:sz w:val="24"/>
+                <w:szCs w:val="24"/>
+              </w:rPr>
+            </w:pPr>
+            <w:r>
+              <w:rPr>
+                <w:rFonts w:ascii="Arial" w:hAnsi="Arial" w:cs="Arial"/>
+                <w:shd w:val="clear" w:color="auto" w:fill="FFFFFF"/>
+              </w:rPr>
+              <w:t>Administrador</w:t>
+            </w:r>
+          </w:p>
+        </w:tc>
+        <w:tc>
+          <w:tcPr>
+            <w:tcW w:w="0" w:type="auto"/>
+            <w:tcBorders>
+              <w:top w:val="single" w:sz="2" w:space="0" w:color="000000"/>
+              <w:left w:val="single" w:sz="2" w:space="0" w:color="000000"/>
+              <w:bottom w:val="single" w:sz="2" w:space="0" w:color="000000"/>
+              <w:right w:val="single" w:sz="2" w:space="0" w:color="000000"/>
+            </w:tcBorders>
+            <w:shd w:val="clear" w:color="auto" w:fill="FFFFFF"/>
+            <w:tcMar>
+              <w:top w:w="105" w:type="dxa"/>
+              <w:left w:w="105" w:type="dxa"/>
+              <w:bottom w:w="105" w:type="dxa"/>
+              <w:right w:w="105" w:type="dxa"/>
+            </w:tcMar>
+            <w:hideMark/>
+          </w:tcPr>
+          <w:p>
+            <w:pPr>
+              <w:widowControl/>
+              <w:ind w:left="100"/>
+              <w:rPr>
+                <w:color w:val="auto"/>
+                <w:sz w:val="24"/>
+                <w:szCs w:val="24"/>
+              </w:rPr>
+            </w:pPr>
+            <w:r>
+              <w:rPr>
+                <w:rFonts w:ascii="Arial" w:hAnsi="Arial" w:cs="Arial"/>
+                <w:shd w:val="clear" w:color="auto" w:fill="FFFFFF"/>
+              </w:rPr>
+              <w:t>Digital</w:t>
+            </w:r>
+          </w:p>
+        </w:tc>
+      </w:tr>
+    </w:tbl>
+    <w:p>
+      <w:pPr>
+        <w:pStyle w:val="Prrafodelista"/>
+        <w:widowControl/>
+        <w:spacing w:line="276" w:lineRule="auto"/>
+        <w:ind w:left="1224"/>
+        <w:rPr>
+          <w:rFonts w:ascii="Arial" w:eastAsia="Arial" w:hAnsi="Arial" w:cs="Arial"/>
+          <w:shd w:val="clear" w:color="auto" w:fill="B6D7A8"/>
+        </w:rPr>
+      </w:pPr>
     </w:p>
     <w:p>
       <w:pPr>
@@ -2290,6 +4115,7 @@
                 <w:rFonts w:ascii="Arial" w:eastAsia="Arial" w:hAnsi="Arial" w:cs="Arial"/>
                 <w:b/>
               </w:rPr>
+              <w:lastRenderedPageBreak/>
               <w:t xml:space="preserve">Número o código </w:t>
             </w:r>
           </w:p>
@@ -2974,7 +4800,6 @@
               <w:rPr>
                 <w:rFonts w:ascii="Arial" w:eastAsia="Arial" w:hAnsi="Arial" w:cs="Arial"/>
               </w:rPr>
-              <w:lastRenderedPageBreak/>
               <w:t>2</w:t>
             </w:r>
           </w:p>
@@ -3584,6 +5409,7 @@
           <w:rFonts w:ascii="Arial" w:hAnsi="Arial" w:cs="Arial"/>
           <w:noProof/>
         </w:rPr>
+        <w:lastRenderedPageBreak/>
         <w:drawing>
           <wp:inline distT="0" distB="0" distL="0" distR="0" wp14:anchorId="42DF179D" wp14:editId="0399B67C">
             <wp:extent cx="5943600" cy="2806065"/>
@@ -3600,7 +5426,7 @@
                     <pic:cNvPicPr/>
                   </pic:nvPicPr>
                   <pic:blipFill>
-                    <a:blip r:embed="rId7"/>
+                    <a:blip r:embed="rId8"/>
                     <a:stretch>
                       <a:fillRect/>
                     </a:stretch>
@@ -3728,7 +5554,6 @@
                 <w:rFonts w:ascii="Arial" w:eastAsia="Arial" w:hAnsi="Arial" w:cs="Arial"/>
                 <w:b/>
               </w:rPr>
-              <w:lastRenderedPageBreak/>
               <w:t>ID</w:t>
             </w:r>
           </w:p>
@@ -4342,6 +6167,7 @@
               <w:rPr>
                 <w:rFonts w:ascii="Arial" w:eastAsia="Arial" w:hAnsi="Arial" w:cs="Arial"/>
               </w:rPr>
+              <w:lastRenderedPageBreak/>
               <w:t>5</w:t>
             </w:r>
           </w:p>
@@ -4932,7 +6758,6 @@
                 <w:rFonts w:ascii="Arial" w:eastAsia="Arial" w:hAnsi="Arial" w:cs="Arial"/>
                 <w:b/>
               </w:rPr>
-              <w:lastRenderedPageBreak/>
               <w:t>Objetivo / Propósito</w:t>
             </w:r>
           </w:p>
@@ -5909,7 +7734,7 @@
                     <pic:cNvPicPr/>
                   </pic:nvPicPr>
                   <pic:blipFill>
-                    <a:blip r:embed="rId8"/>
+                    <a:blip r:embed="rId9"/>
                     <a:stretch>
                       <a:fillRect/>
                     </a:stretch>
@@ -6023,7 +7848,6 @@
                 <w:rFonts w:ascii="Arial" w:eastAsia="Arial" w:hAnsi="Arial" w:cs="Arial"/>
                 <w:b/>
               </w:rPr>
-              <w:lastRenderedPageBreak/>
               <w:t>ID</w:t>
             </w:r>
           </w:p>
@@ -6698,6 +8522,7 @@
               <w:rPr>
                 <w:rFonts w:ascii="Arial" w:eastAsia="Arial" w:hAnsi="Arial" w:cs="Arial"/>
               </w:rPr>
+              <w:lastRenderedPageBreak/>
               <w:t>5</w:t>
             </w:r>
           </w:p>
@@ -6810,8 +8635,6 @@
             </w:r>
           </w:p>
         </w:tc>
-        <w:bookmarkStart w:id="7" w:name="_GoBack"/>
-        <w:bookmarkEnd w:id="7"/>
       </w:tr>
     </w:tbl>
     <w:p>
@@ -7119,7 +8942,6 @@
           <w:b/>
           <w:sz w:val="22"/>
         </w:rPr>
-        <w:lastRenderedPageBreak/>
         <w:t>Publicación de los resultados</w:t>
       </w:r>
     </w:p>
@@ -7260,8 +9082,8 @@
       </w:pPr>
     </w:p>
     <w:sectPr>
-      <w:headerReference w:type="default" r:id="rId9"/>
-      <w:footerReference w:type="default" r:id="rId10"/>
+      <w:headerReference w:type="default" r:id="rId10"/>
+      <w:footerReference w:type="default" r:id="rId11"/>
       <w:pgSz w:w="12240" w:h="15840"/>
       <w:pgMar w:top="1440" w:right="1440" w:bottom="1440" w:left="1440" w:header="720" w:footer="720" w:gutter="0"/>
       <w:pgNumType w:start="1"/>
@@ -12005,6 +13827,23 @@
     <w:uiPriority w:val="99"/>
     <w:rsid w:val="00CC42A0"/>
   </w:style>
+  <w:style w:type="paragraph" w:styleId="NormalWeb">
+    <w:name w:val="Normal (Web)"/>
+    <w:basedOn w:val="Normal"/>
+    <w:uiPriority w:val="99"/>
+    <w:semiHidden/>
+    <w:unhideWhenUsed/>
+    <w:rsid w:val="003A121D"/>
+    <w:pPr>
+      <w:widowControl/>
+      <w:spacing w:before="100" w:beforeAutospacing="1" w:after="100" w:afterAutospacing="1"/>
+    </w:pPr>
+    <w:rPr>
+      <w:color w:val="auto"/>
+      <w:sz w:val="24"/>
+      <w:szCs w:val="24"/>
+    </w:rPr>
+  </w:style>
 </w:styles>
 </file>
 

</xml_diff>

<commit_message>
Proceso Publicación de resultados
</commit_message>
<xml_diff>
--- a/SVE/Libreria de Trabajo/NEGOCIO/SVE_PN.docx
+++ b/SVE/Libreria de Trabajo/NEGOCIO/SVE_PN.docx
@@ -3511,17 +3511,7 @@
                 <w:b/>
                 <w:bCs/>
               </w:rPr>
-              <w:t>Descripción</w:t>
-            </w:r>
-            <w:bookmarkStart w:id="7" w:name="_GoBack"/>
-            <w:bookmarkEnd w:id="7"/>
-            <w:r>
-              <w:rPr>
-                <w:rFonts w:ascii="Arial" w:hAnsi="Arial" w:cs="Arial"/>
-                <w:b/>
-                <w:bCs/>
-              </w:rPr>
-              <w:t xml:space="preserve"> </w:t>
+              <w:t xml:space="preserve">Descripción </w:t>
             </w:r>
           </w:p>
         </w:tc>
@@ -8912,18 +8902,6 @@
       <w:pPr>
         <w:pStyle w:val="Prrafodelista"/>
         <w:widowControl/>
-        <w:spacing w:line="276" w:lineRule="auto"/>
-        <w:ind w:left="792"/>
-        <w:rPr>
-          <w:rFonts w:ascii="Arial" w:eastAsia="Arial" w:hAnsi="Arial" w:cs="Arial"/>
-          <w:shd w:val="clear" w:color="auto" w:fill="E06666"/>
-        </w:rPr>
-      </w:pPr>
-    </w:p>
-    <w:p>
-      <w:pPr>
-        <w:pStyle w:val="Prrafodelista"/>
-        <w:widowControl/>
         <w:numPr>
           <w:ilvl w:val="1"/>
           <w:numId w:val="16"/>
@@ -8984,22 +8962,1092 @@
       <w:pPr>
         <w:pStyle w:val="Prrafodelista"/>
         <w:widowControl/>
-        <w:numPr>
-          <w:ilvl w:val="2"/>
-          <w:numId w:val="34"/>
-        </w:numPr>
         <w:spacing w:line="276" w:lineRule="auto"/>
+        <w:ind w:left="1224"/>
+        <w:rPr>
+          <w:rFonts w:ascii="Arial" w:hAnsi="Arial" w:cs="Arial"/>
+        </w:rPr>
+      </w:pPr>
+    </w:p>
+    <w:tbl>
+      <w:tblPr>
+        <w:tblW w:w="0" w:type="auto"/>
+        <w:tblCellMar>
+          <w:top w:w="15" w:type="dxa"/>
+          <w:left w:w="15" w:type="dxa"/>
+          <w:bottom w:w="15" w:type="dxa"/>
+          <w:right w:w="15" w:type="dxa"/>
+        </w:tblCellMar>
+        <w:tblLook w:val="04A0" w:firstRow="1" w:lastRow="0" w:firstColumn="1" w:lastColumn="0" w:noHBand="0" w:noVBand="1"/>
+      </w:tblPr>
+      <w:tblGrid>
+        <w:gridCol w:w="1844"/>
+        <w:gridCol w:w="3769"/>
+        <w:gridCol w:w="1455"/>
+        <w:gridCol w:w="2276"/>
+      </w:tblGrid>
+      <w:tr>
+        <w:tc>
+          <w:tcPr>
+            <w:tcW w:w="0" w:type="auto"/>
+            <w:tcBorders>
+              <w:top w:val="single" w:sz="6" w:space="0" w:color="000000"/>
+              <w:left w:val="single" w:sz="6" w:space="0" w:color="000000"/>
+              <w:bottom w:val="single" w:sz="6" w:space="0" w:color="000000"/>
+              <w:right w:val="single" w:sz="6" w:space="0" w:color="000000"/>
+            </w:tcBorders>
+            <w:tcMar>
+              <w:top w:w="105" w:type="dxa"/>
+              <w:left w:w="105" w:type="dxa"/>
+              <w:bottom w:w="105" w:type="dxa"/>
+              <w:right w:w="105" w:type="dxa"/>
+            </w:tcMar>
+            <w:hideMark/>
+          </w:tcPr>
+          <w:p>
+            <w:pPr>
+              <w:widowControl/>
+              <w:rPr>
+                <w:color w:val="auto"/>
+                <w:sz w:val="24"/>
+                <w:szCs w:val="24"/>
+              </w:rPr>
+            </w:pPr>
+            <w:r>
+              <w:rPr>
+                <w:rFonts w:ascii="Arial" w:hAnsi="Arial" w:cs="Arial"/>
+                <w:b/>
+                <w:bCs/>
+              </w:rPr>
+              <w:t xml:space="preserve">Número o código </w:t>
+            </w:r>
+          </w:p>
+          <w:p>
+            <w:pPr>
+              <w:widowControl/>
+              <w:rPr>
+                <w:color w:val="auto"/>
+                <w:sz w:val="24"/>
+                <w:szCs w:val="24"/>
+              </w:rPr>
+            </w:pPr>
+            <w:r>
+              <w:rPr>
+                <w:rFonts w:ascii="Arial" w:hAnsi="Arial" w:cs="Arial"/>
+                <w:b/>
+                <w:bCs/>
+              </w:rPr>
+              <w:t>de proceso</w:t>
+            </w:r>
+          </w:p>
+        </w:tc>
+        <w:tc>
+          <w:tcPr>
+            <w:tcW w:w="0" w:type="auto"/>
+            <w:tcBorders>
+              <w:top w:val="single" w:sz="6" w:space="0" w:color="000000"/>
+              <w:left w:val="single" w:sz="6" w:space="0" w:color="000000"/>
+              <w:bottom w:val="single" w:sz="6" w:space="0" w:color="000000"/>
+              <w:right w:val="single" w:sz="6" w:space="0" w:color="000000"/>
+            </w:tcBorders>
+            <w:tcMar>
+              <w:top w:w="105" w:type="dxa"/>
+              <w:left w:w="105" w:type="dxa"/>
+              <w:bottom w:w="105" w:type="dxa"/>
+              <w:right w:w="105" w:type="dxa"/>
+            </w:tcMar>
+            <w:hideMark/>
+          </w:tcPr>
+          <w:p>
+            <w:pPr>
+              <w:widowControl/>
+              <w:rPr>
+                <w:color w:val="auto"/>
+                <w:sz w:val="24"/>
+                <w:szCs w:val="24"/>
+              </w:rPr>
+            </w:pPr>
+            <w:r>
+              <w:rPr>
+                <w:rFonts w:ascii="Arial" w:hAnsi="Arial" w:cs="Arial"/>
+              </w:rPr>
+              <w:t>PROC-006</w:t>
+            </w:r>
+          </w:p>
+        </w:tc>
+        <w:tc>
+          <w:tcPr>
+            <w:tcW w:w="0" w:type="auto"/>
+            <w:tcBorders>
+              <w:top w:val="single" w:sz="6" w:space="0" w:color="000000"/>
+              <w:left w:val="single" w:sz="6" w:space="0" w:color="000000"/>
+              <w:bottom w:val="single" w:sz="6" w:space="0" w:color="000000"/>
+              <w:right w:val="single" w:sz="6" w:space="0" w:color="000000"/>
+            </w:tcBorders>
+            <w:tcMar>
+              <w:top w:w="105" w:type="dxa"/>
+              <w:left w:w="105" w:type="dxa"/>
+              <w:bottom w:w="105" w:type="dxa"/>
+              <w:right w:w="105" w:type="dxa"/>
+            </w:tcMar>
+            <w:hideMark/>
+          </w:tcPr>
+          <w:p>
+            <w:pPr>
+              <w:widowControl/>
+              <w:rPr>
+                <w:color w:val="auto"/>
+                <w:sz w:val="24"/>
+                <w:szCs w:val="24"/>
+              </w:rPr>
+            </w:pPr>
+            <w:r>
+              <w:rPr>
+                <w:rFonts w:ascii="Arial" w:hAnsi="Arial" w:cs="Arial"/>
+                <w:b/>
+                <w:bCs/>
+              </w:rPr>
+              <w:t>Proceso</w:t>
+            </w:r>
+          </w:p>
+        </w:tc>
+        <w:tc>
+          <w:tcPr>
+            <w:tcW w:w="0" w:type="auto"/>
+            <w:tcBorders>
+              <w:top w:val="single" w:sz="6" w:space="0" w:color="000000"/>
+              <w:left w:val="single" w:sz="6" w:space="0" w:color="000000"/>
+              <w:bottom w:val="single" w:sz="6" w:space="0" w:color="000000"/>
+              <w:right w:val="single" w:sz="6" w:space="0" w:color="000000"/>
+            </w:tcBorders>
+            <w:tcMar>
+              <w:top w:w="105" w:type="dxa"/>
+              <w:left w:w="105" w:type="dxa"/>
+              <w:bottom w:w="105" w:type="dxa"/>
+              <w:right w:w="105" w:type="dxa"/>
+            </w:tcMar>
+            <w:hideMark/>
+          </w:tcPr>
+          <w:p>
+            <w:pPr>
+              <w:widowControl/>
+              <w:spacing w:before="120" w:after="60"/>
+              <w:rPr>
+                <w:color w:val="auto"/>
+                <w:sz w:val="24"/>
+                <w:szCs w:val="24"/>
+              </w:rPr>
+            </w:pPr>
+            <w:r>
+              <w:rPr>
+                <w:sz w:val="24"/>
+                <w:szCs w:val="24"/>
+              </w:rPr>
+              <w:t>Publicación de resultados</w:t>
+            </w:r>
+          </w:p>
+          <w:p>
+            <w:pPr>
+              <w:widowControl/>
+              <w:rPr>
+                <w:color w:val="auto"/>
+                <w:sz w:val="24"/>
+                <w:szCs w:val="24"/>
+              </w:rPr>
+            </w:pPr>
+          </w:p>
+        </w:tc>
+      </w:tr>
+      <w:tr>
+        <w:tc>
+          <w:tcPr>
+            <w:tcW w:w="0" w:type="auto"/>
+            <w:tcBorders>
+              <w:top w:val="single" w:sz="6" w:space="0" w:color="000000"/>
+              <w:left w:val="single" w:sz="6" w:space="0" w:color="000000"/>
+              <w:bottom w:val="single" w:sz="6" w:space="0" w:color="000000"/>
+              <w:right w:val="single" w:sz="6" w:space="0" w:color="000000"/>
+            </w:tcBorders>
+            <w:tcMar>
+              <w:top w:w="105" w:type="dxa"/>
+              <w:left w:w="105" w:type="dxa"/>
+              <w:bottom w:w="105" w:type="dxa"/>
+              <w:right w:w="105" w:type="dxa"/>
+            </w:tcMar>
+            <w:hideMark/>
+          </w:tcPr>
+          <w:p>
+            <w:pPr>
+              <w:widowControl/>
+              <w:rPr>
+                <w:color w:val="auto"/>
+                <w:sz w:val="24"/>
+                <w:szCs w:val="24"/>
+              </w:rPr>
+            </w:pPr>
+          </w:p>
+        </w:tc>
+        <w:tc>
+          <w:tcPr>
+            <w:tcW w:w="0" w:type="auto"/>
+            <w:tcBorders>
+              <w:top w:val="single" w:sz="6" w:space="0" w:color="000000"/>
+              <w:left w:val="single" w:sz="6" w:space="0" w:color="000000"/>
+              <w:bottom w:val="single" w:sz="6" w:space="0" w:color="000000"/>
+              <w:right w:val="single" w:sz="6" w:space="0" w:color="000000"/>
+            </w:tcBorders>
+            <w:tcMar>
+              <w:top w:w="105" w:type="dxa"/>
+              <w:left w:w="105" w:type="dxa"/>
+              <w:bottom w:w="105" w:type="dxa"/>
+              <w:right w:w="105" w:type="dxa"/>
+            </w:tcMar>
+            <w:hideMark/>
+          </w:tcPr>
+          <w:p>
+            <w:pPr>
+              <w:widowControl/>
+              <w:rPr>
+                <w:color w:val="auto"/>
+                <w:sz w:val="24"/>
+                <w:szCs w:val="24"/>
+              </w:rPr>
+            </w:pPr>
+          </w:p>
+        </w:tc>
+        <w:tc>
+          <w:tcPr>
+            <w:tcW w:w="0" w:type="auto"/>
+            <w:tcBorders>
+              <w:top w:val="single" w:sz="6" w:space="0" w:color="000000"/>
+              <w:left w:val="single" w:sz="6" w:space="0" w:color="000000"/>
+              <w:bottom w:val="single" w:sz="6" w:space="0" w:color="000000"/>
+              <w:right w:val="single" w:sz="6" w:space="0" w:color="000000"/>
+            </w:tcBorders>
+            <w:tcMar>
+              <w:top w:w="105" w:type="dxa"/>
+              <w:left w:w="105" w:type="dxa"/>
+              <w:bottom w:w="105" w:type="dxa"/>
+              <w:right w:w="105" w:type="dxa"/>
+            </w:tcMar>
+            <w:hideMark/>
+          </w:tcPr>
+          <w:p>
+            <w:pPr>
+              <w:widowControl/>
+              <w:rPr>
+                <w:color w:val="auto"/>
+                <w:sz w:val="24"/>
+                <w:szCs w:val="24"/>
+              </w:rPr>
+            </w:pPr>
+            <w:r>
+              <w:rPr>
+                <w:rFonts w:ascii="Arial" w:hAnsi="Arial" w:cs="Arial"/>
+                <w:b/>
+                <w:bCs/>
+              </w:rPr>
+              <w:t>Responsable</w:t>
+            </w:r>
+          </w:p>
+        </w:tc>
+        <w:tc>
+          <w:tcPr>
+            <w:tcW w:w="0" w:type="auto"/>
+            <w:tcBorders>
+              <w:top w:val="single" w:sz="6" w:space="0" w:color="000000"/>
+              <w:left w:val="single" w:sz="6" w:space="0" w:color="000000"/>
+              <w:bottom w:val="single" w:sz="6" w:space="0" w:color="000000"/>
+              <w:right w:val="single" w:sz="6" w:space="0" w:color="000000"/>
+            </w:tcBorders>
+            <w:tcMar>
+              <w:top w:w="105" w:type="dxa"/>
+              <w:left w:w="105" w:type="dxa"/>
+              <w:bottom w:w="105" w:type="dxa"/>
+              <w:right w:w="105" w:type="dxa"/>
+            </w:tcMar>
+            <w:hideMark/>
+          </w:tcPr>
+          <w:p>
+            <w:pPr>
+              <w:widowControl/>
+              <w:rPr>
+                <w:color w:val="auto"/>
+                <w:sz w:val="24"/>
+                <w:szCs w:val="24"/>
+              </w:rPr>
+            </w:pPr>
+            <w:r>
+              <w:rPr>
+                <w:rFonts w:ascii="Arial" w:hAnsi="Arial" w:cs="Arial"/>
+              </w:rPr>
+              <w:t>Administrador</w:t>
+            </w:r>
+          </w:p>
+          <w:p>
+            <w:pPr>
+              <w:widowControl/>
+              <w:rPr>
+                <w:color w:val="auto"/>
+                <w:sz w:val="24"/>
+                <w:szCs w:val="24"/>
+              </w:rPr>
+            </w:pPr>
+          </w:p>
+        </w:tc>
+      </w:tr>
+      <w:tr>
+        <w:tc>
+          <w:tcPr>
+            <w:tcW w:w="0" w:type="auto"/>
+            <w:tcBorders>
+              <w:top w:val="single" w:sz="6" w:space="0" w:color="000000"/>
+              <w:left w:val="single" w:sz="6" w:space="0" w:color="000000"/>
+              <w:bottom w:val="single" w:sz="6" w:space="0" w:color="000000"/>
+              <w:right w:val="single" w:sz="6" w:space="0" w:color="000000"/>
+            </w:tcBorders>
+            <w:tcMar>
+              <w:top w:w="105" w:type="dxa"/>
+              <w:left w:w="105" w:type="dxa"/>
+              <w:bottom w:w="105" w:type="dxa"/>
+              <w:right w:w="105" w:type="dxa"/>
+            </w:tcMar>
+            <w:hideMark/>
+          </w:tcPr>
+          <w:p>
+            <w:pPr>
+              <w:widowControl/>
+              <w:rPr>
+                <w:color w:val="auto"/>
+                <w:sz w:val="24"/>
+                <w:szCs w:val="24"/>
+              </w:rPr>
+            </w:pPr>
+          </w:p>
+          <w:p>
+            <w:pPr>
+              <w:widowControl/>
+              <w:rPr>
+                <w:color w:val="auto"/>
+                <w:sz w:val="24"/>
+                <w:szCs w:val="24"/>
+              </w:rPr>
+            </w:pPr>
+            <w:r>
+              <w:rPr>
+                <w:rFonts w:ascii="Arial" w:hAnsi="Arial" w:cs="Arial"/>
+                <w:b/>
+                <w:bCs/>
+              </w:rPr>
+              <w:t>Objetivo / Propósito</w:t>
+            </w:r>
+          </w:p>
+        </w:tc>
+        <w:tc>
+          <w:tcPr>
+            <w:tcW w:w="0" w:type="auto"/>
+            <w:tcBorders>
+              <w:top w:val="single" w:sz="6" w:space="0" w:color="000000"/>
+              <w:left w:val="single" w:sz="6" w:space="0" w:color="000000"/>
+              <w:bottom w:val="single" w:sz="6" w:space="0" w:color="000000"/>
+              <w:right w:val="single" w:sz="6" w:space="0" w:color="000000"/>
+            </w:tcBorders>
+            <w:tcMar>
+              <w:top w:w="105" w:type="dxa"/>
+              <w:left w:w="105" w:type="dxa"/>
+              <w:bottom w:w="105" w:type="dxa"/>
+              <w:right w:w="105" w:type="dxa"/>
+            </w:tcMar>
+            <w:hideMark/>
+          </w:tcPr>
+          <w:p>
+            <w:pPr>
+              <w:widowControl/>
+              <w:rPr>
+                <w:color w:val="auto"/>
+                <w:sz w:val="24"/>
+                <w:szCs w:val="24"/>
+              </w:rPr>
+            </w:pPr>
+            <w:r>
+              <w:rPr>
+                <w:rFonts w:ascii="Arial" w:hAnsi="Arial" w:cs="Arial"/>
+              </w:rPr>
+              <w:t>Publicación de resultados de los candidatos inscritos</w:t>
+            </w:r>
+            <w:r>
+              <w:rPr>
+                <w:rFonts w:ascii="Arial" w:hAnsi="Arial" w:cs="Arial"/>
+              </w:rPr>
+              <w:t>.</w:t>
+            </w:r>
+          </w:p>
+        </w:tc>
+        <w:tc>
+          <w:tcPr>
+            <w:tcW w:w="0" w:type="auto"/>
+            <w:tcBorders>
+              <w:top w:val="single" w:sz="6" w:space="0" w:color="000000"/>
+              <w:left w:val="single" w:sz="6" w:space="0" w:color="000000"/>
+              <w:bottom w:val="single" w:sz="6" w:space="0" w:color="000000"/>
+              <w:right w:val="single" w:sz="6" w:space="0" w:color="000000"/>
+            </w:tcBorders>
+            <w:tcMar>
+              <w:top w:w="105" w:type="dxa"/>
+              <w:left w:w="105" w:type="dxa"/>
+              <w:bottom w:w="105" w:type="dxa"/>
+              <w:right w:w="105" w:type="dxa"/>
+            </w:tcMar>
+            <w:hideMark/>
+          </w:tcPr>
+          <w:p>
+            <w:pPr>
+              <w:widowControl/>
+              <w:rPr>
+                <w:color w:val="auto"/>
+                <w:sz w:val="24"/>
+                <w:szCs w:val="24"/>
+              </w:rPr>
+            </w:pPr>
+          </w:p>
+        </w:tc>
+        <w:tc>
+          <w:tcPr>
+            <w:tcW w:w="0" w:type="auto"/>
+            <w:tcBorders>
+              <w:top w:val="single" w:sz="6" w:space="0" w:color="000000"/>
+              <w:left w:val="single" w:sz="6" w:space="0" w:color="000000"/>
+              <w:bottom w:val="single" w:sz="6" w:space="0" w:color="000000"/>
+              <w:right w:val="single" w:sz="6" w:space="0" w:color="000000"/>
+            </w:tcBorders>
+            <w:tcMar>
+              <w:top w:w="105" w:type="dxa"/>
+              <w:left w:w="105" w:type="dxa"/>
+              <w:bottom w:w="105" w:type="dxa"/>
+              <w:right w:w="105" w:type="dxa"/>
+            </w:tcMar>
+            <w:hideMark/>
+          </w:tcPr>
+          <w:p>
+            <w:pPr>
+              <w:widowControl/>
+              <w:rPr>
+                <w:color w:val="auto"/>
+                <w:sz w:val="24"/>
+                <w:szCs w:val="24"/>
+              </w:rPr>
+            </w:pPr>
+          </w:p>
+        </w:tc>
+      </w:tr>
+      <w:tr>
+        <w:tc>
+          <w:tcPr>
+            <w:tcW w:w="0" w:type="auto"/>
+            <w:tcBorders>
+              <w:top w:val="single" w:sz="6" w:space="0" w:color="000000"/>
+              <w:left w:val="single" w:sz="6" w:space="0" w:color="000000"/>
+              <w:bottom w:val="single" w:sz="6" w:space="0" w:color="000000"/>
+              <w:right w:val="single" w:sz="6" w:space="0" w:color="000000"/>
+            </w:tcBorders>
+            <w:tcMar>
+              <w:top w:w="105" w:type="dxa"/>
+              <w:left w:w="105" w:type="dxa"/>
+              <w:bottom w:w="105" w:type="dxa"/>
+              <w:right w:w="105" w:type="dxa"/>
+            </w:tcMar>
+            <w:hideMark/>
+          </w:tcPr>
+          <w:p>
+            <w:pPr>
+              <w:widowControl/>
+              <w:rPr>
+                <w:color w:val="auto"/>
+                <w:sz w:val="24"/>
+                <w:szCs w:val="24"/>
+              </w:rPr>
+            </w:pPr>
+            <w:r>
+              <w:rPr>
+                <w:rFonts w:ascii="Arial" w:hAnsi="Arial" w:cs="Arial"/>
+                <w:b/>
+                <w:bCs/>
+              </w:rPr>
+              <w:t>Frecuencia</w:t>
+            </w:r>
+          </w:p>
+        </w:tc>
+        <w:tc>
+          <w:tcPr>
+            <w:tcW w:w="0" w:type="auto"/>
+            <w:tcBorders>
+              <w:top w:val="single" w:sz="6" w:space="0" w:color="000000"/>
+              <w:left w:val="single" w:sz="6" w:space="0" w:color="000000"/>
+              <w:bottom w:val="single" w:sz="6" w:space="0" w:color="000000"/>
+              <w:right w:val="single" w:sz="6" w:space="0" w:color="000000"/>
+            </w:tcBorders>
+            <w:tcMar>
+              <w:top w:w="105" w:type="dxa"/>
+              <w:left w:w="105" w:type="dxa"/>
+              <w:bottom w:w="105" w:type="dxa"/>
+              <w:right w:w="105" w:type="dxa"/>
+            </w:tcMar>
+            <w:hideMark/>
+          </w:tcPr>
+          <w:p>
+            <w:pPr>
+              <w:widowControl/>
+              <w:rPr>
+                <w:color w:val="auto"/>
+                <w:sz w:val="24"/>
+                <w:szCs w:val="24"/>
+              </w:rPr>
+            </w:pPr>
+            <w:r>
+              <w:rPr>
+                <w:rFonts w:ascii="Arial" w:hAnsi="Arial" w:cs="Arial"/>
+              </w:rPr>
+              <w:t xml:space="preserve">Este proceso se realiza </w:t>
+            </w:r>
+            <w:r>
+              <w:rPr>
+                <w:rFonts w:ascii="Arial" w:hAnsi="Arial" w:cs="Arial"/>
+              </w:rPr>
+              <w:t>al culminar</w:t>
+            </w:r>
+            <w:r>
+              <w:rPr>
+                <w:rFonts w:ascii="Arial" w:hAnsi="Arial" w:cs="Arial"/>
+              </w:rPr>
+              <w:t xml:space="preserve"> </w:t>
+            </w:r>
+            <w:r>
+              <w:rPr>
+                <w:rFonts w:ascii="Arial" w:hAnsi="Arial" w:cs="Arial"/>
+              </w:rPr>
+              <w:t>la</w:t>
+            </w:r>
+            <w:r>
+              <w:rPr>
+                <w:rFonts w:ascii="Arial" w:hAnsi="Arial" w:cs="Arial"/>
+              </w:rPr>
+              <w:t xml:space="preserve"> elección.</w:t>
+            </w:r>
+          </w:p>
+        </w:tc>
+        <w:tc>
+          <w:tcPr>
+            <w:tcW w:w="0" w:type="auto"/>
+            <w:tcBorders>
+              <w:top w:val="single" w:sz="6" w:space="0" w:color="000000"/>
+              <w:left w:val="single" w:sz="6" w:space="0" w:color="000000"/>
+              <w:bottom w:val="single" w:sz="6" w:space="0" w:color="000000"/>
+              <w:right w:val="single" w:sz="6" w:space="0" w:color="000000"/>
+            </w:tcBorders>
+            <w:tcMar>
+              <w:top w:w="105" w:type="dxa"/>
+              <w:left w:w="105" w:type="dxa"/>
+              <w:bottom w:w="105" w:type="dxa"/>
+              <w:right w:w="105" w:type="dxa"/>
+            </w:tcMar>
+            <w:hideMark/>
+          </w:tcPr>
+          <w:p>
+            <w:pPr>
+              <w:widowControl/>
+              <w:rPr>
+                <w:color w:val="auto"/>
+                <w:sz w:val="24"/>
+                <w:szCs w:val="24"/>
+              </w:rPr>
+            </w:pPr>
+          </w:p>
+        </w:tc>
+        <w:tc>
+          <w:tcPr>
+            <w:tcW w:w="0" w:type="auto"/>
+            <w:tcBorders>
+              <w:top w:val="single" w:sz="6" w:space="0" w:color="000000"/>
+              <w:left w:val="single" w:sz="6" w:space="0" w:color="000000"/>
+              <w:bottom w:val="single" w:sz="6" w:space="0" w:color="000000"/>
+              <w:right w:val="single" w:sz="6" w:space="0" w:color="000000"/>
+            </w:tcBorders>
+            <w:tcMar>
+              <w:top w:w="105" w:type="dxa"/>
+              <w:left w:w="105" w:type="dxa"/>
+              <w:bottom w:w="105" w:type="dxa"/>
+              <w:right w:w="105" w:type="dxa"/>
+            </w:tcMar>
+            <w:hideMark/>
+          </w:tcPr>
+          <w:p>
+            <w:pPr>
+              <w:widowControl/>
+              <w:rPr>
+                <w:color w:val="auto"/>
+                <w:sz w:val="24"/>
+                <w:szCs w:val="24"/>
+              </w:rPr>
+            </w:pPr>
+          </w:p>
+        </w:tc>
+      </w:tr>
+    </w:tbl>
+    <w:p>
+      <w:pPr>
+        <w:pStyle w:val="Prrafodelista"/>
+        <w:widowControl/>
+        <w:spacing w:line="276" w:lineRule="auto"/>
+        <w:ind w:left="1224"/>
         <w:rPr>
           <w:rFonts w:ascii="Arial" w:eastAsia="Arial" w:hAnsi="Arial" w:cs="Arial"/>
           <w:shd w:val="clear" w:color="auto" w:fill="B6D7A8"/>
         </w:rPr>
       </w:pPr>
-      <w:r>
-        <w:rPr>
-          <w:rFonts w:ascii="Arial" w:hAnsi="Arial" w:cs="Arial"/>
-        </w:rPr>
-        <w:t>Diagrama de Proceso</w:t>
-      </w:r>
+    </w:p>
+    <w:p>
+      <w:pPr>
+        <w:pStyle w:val="Prrafodelista"/>
+        <w:widowControl/>
+        <w:spacing w:line="276" w:lineRule="auto"/>
+        <w:ind w:left="1224"/>
+        <w:rPr>
+          <w:rFonts w:ascii="Arial" w:eastAsia="Arial" w:hAnsi="Arial" w:cs="Arial"/>
+          <w:shd w:val="clear" w:color="auto" w:fill="B6D7A8"/>
+        </w:rPr>
+      </w:pPr>
+    </w:p>
+    <w:p>
+      <w:pPr>
+        <w:pStyle w:val="Prrafodelista"/>
+        <w:widowControl/>
+        <w:spacing w:line="276" w:lineRule="auto"/>
+        <w:ind w:left="1224"/>
+        <w:rPr>
+          <w:rFonts w:ascii="Arial" w:eastAsia="Arial" w:hAnsi="Arial" w:cs="Arial"/>
+          <w:shd w:val="clear" w:color="auto" w:fill="B6D7A8"/>
+        </w:rPr>
+      </w:pPr>
+    </w:p>
+    <w:p>
+      <w:pPr>
+        <w:pStyle w:val="Prrafodelista"/>
+        <w:widowControl/>
+        <w:spacing w:line="276" w:lineRule="auto"/>
+        <w:ind w:left="1224"/>
+        <w:rPr>
+          <w:rFonts w:ascii="Arial" w:eastAsia="Arial" w:hAnsi="Arial" w:cs="Arial"/>
+          <w:shd w:val="clear" w:color="auto" w:fill="B6D7A8"/>
+        </w:rPr>
+      </w:pPr>
+    </w:p>
+    <w:tbl>
+      <w:tblPr>
+        <w:tblW w:w="9468" w:type="dxa"/>
+        <w:tblInd w:w="108" w:type="dxa"/>
+        <w:tblBorders>
+          <w:top w:val="single" w:sz="4" w:space="0" w:color="000000"/>
+          <w:left w:val="single" w:sz="4" w:space="0" w:color="000000"/>
+          <w:bottom w:val="single" w:sz="4" w:space="0" w:color="000000"/>
+          <w:right w:val="single" w:sz="4" w:space="0" w:color="000000"/>
+          <w:insideH w:val="single" w:sz="4" w:space="0" w:color="000000"/>
+          <w:insideV w:val="single" w:sz="4" w:space="0" w:color="000000"/>
+        </w:tblBorders>
+        <w:tblLayout w:type="fixed"/>
+        <w:tblLook w:val="0600" w:firstRow="0" w:lastRow="0" w:firstColumn="0" w:lastColumn="0" w:noHBand="1" w:noVBand="1"/>
+      </w:tblPr>
+      <w:tblGrid>
+        <w:gridCol w:w="1417"/>
+        <w:gridCol w:w="2581"/>
+        <w:gridCol w:w="3544"/>
+        <w:gridCol w:w="1926"/>
+      </w:tblGrid>
+      <w:tr>
+        <w:tc>
+          <w:tcPr>
+            <w:tcW w:w="1417" w:type="dxa"/>
+            <w:tcMar>
+              <w:top w:w="100" w:type="dxa"/>
+              <w:left w:w="108" w:type="dxa"/>
+              <w:bottom w:w="100" w:type="dxa"/>
+              <w:right w:w="108" w:type="dxa"/>
+            </w:tcMar>
+          </w:tcPr>
+          <w:p>
+            <w:pPr>
+              <w:jc w:val="center"/>
+              <w:rPr>
+                <w:rFonts w:ascii="Arial" w:hAnsi="Arial" w:cs="Arial"/>
+              </w:rPr>
+            </w:pPr>
+            <w:r>
+              <w:rPr>
+                <w:rFonts w:ascii="Arial" w:eastAsia="Arial" w:hAnsi="Arial" w:cs="Arial"/>
+                <w:b/>
+              </w:rPr>
+              <w:lastRenderedPageBreak/>
+              <w:t>Identificador</w:t>
+            </w:r>
+          </w:p>
+        </w:tc>
+        <w:tc>
+          <w:tcPr>
+            <w:tcW w:w="2581" w:type="dxa"/>
+            <w:tcMar>
+              <w:top w:w="100" w:type="dxa"/>
+              <w:left w:w="108" w:type="dxa"/>
+              <w:bottom w:w="100" w:type="dxa"/>
+              <w:right w:w="108" w:type="dxa"/>
+            </w:tcMar>
+          </w:tcPr>
+          <w:p>
+            <w:pPr>
+              <w:jc w:val="center"/>
+              <w:rPr>
+                <w:rFonts w:ascii="Arial" w:hAnsi="Arial" w:cs="Arial"/>
+              </w:rPr>
+            </w:pPr>
+            <w:r>
+              <w:rPr>
+                <w:rFonts w:ascii="Arial" w:eastAsia="Arial" w:hAnsi="Arial" w:cs="Arial"/>
+                <w:b/>
+              </w:rPr>
+              <w:t>Actividad</w:t>
+            </w:r>
+          </w:p>
+        </w:tc>
+        <w:tc>
+          <w:tcPr>
+            <w:tcW w:w="3544" w:type="dxa"/>
+            <w:tcMar>
+              <w:top w:w="100" w:type="dxa"/>
+              <w:left w:w="108" w:type="dxa"/>
+              <w:bottom w:w="100" w:type="dxa"/>
+              <w:right w:w="108" w:type="dxa"/>
+            </w:tcMar>
+          </w:tcPr>
+          <w:p>
+            <w:pPr>
+              <w:jc w:val="center"/>
+              <w:rPr>
+                <w:rFonts w:ascii="Arial" w:hAnsi="Arial" w:cs="Arial"/>
+              </w:rPr>
+            </w:pPr>
+            <w:r>
+              <w:rPr>
+                <w:rFonts w:ascii="Arial" w:eastAsia="Arial" w:hAnsi="Arial" w:cs="Arial"/>
+                <w:b/>
+              </w:rPr>
+              <w:t>Datos de Entrada</w:t>
+            </w:r>
+          </w:p>
+        </w:tc>
+        <w:tc>
+          <w:tcPr>
+            <w:tcW w:w="1926" w:type="dxa"/>
+            <w:tcMar>
+              <w:top w:w="100" w:type="dxa"/>
+              <w:left w:w="108" w:type="dxa"/>
+              <w:bottom w:w="100" w:type="dxa"/>
+              <w:right w:w="108" w:type="dxa"/>
+            </w:tcMar>
+          </w:tcPr>
+          <w:p>
+            <w:pPr>
+              <w:jc w:val="center"/>
+              <w:rPr>
+                <w:rFonts w:ascii="Arial" w:hAnsi="Arial" w:cs="Arial"/>
+              </w:rPr>
+            </w:pPr>
+            <w:r>
+              <w:rPr>
+                <w:rFonts w:ascii="Arial" w:eastAsia="Arial" w:hAnsi="Arial" w:cs="Arial"/>
+                <w:b/>
+              </w:rPr>
+              <w:t>Datos de Salida</w:t>
+            </w:r>
+          </w:p>
+        </w:tc>
+      </w:tr>
+      <w:tr>
+        <w:tc>
+          <w:tcPr>
+            <w:tcW w:w="1417" w:type="dxa"/>
+            <w:tcMar>
+              <w:top w:w="100" w:type="dxa"/>
+              <w:left w:w="108" w:type="dxa"/>
+              <w:bottom w:w="100" w:type="dxa"/>
+              <w:right w:w="108" w:type="dxa"/>
+            </w:tcMar>
+            <w:vAlign w:val="center"/>
+          </w:tcPr>
+          <w:p>
+            <w:pPr>
+              <w:jc w:val="center"/>
+              <w:rPr>
+                <w:rFonts w:ascii="Arial" w:hAnsi="Arial" w:cs="Arial"/>
+              </w:rPr>
+            </w:pPr>
+            <w:r>
+              <w:rPr>
+                <w:rFonts w:ascii="Arial" w:eastAsia="Arial" w:hAnsi="Arial" w:cs="Arial"/>
+              </w:rPr>
+              <w:t>1</w:t>
+            </w:r>
+          </w:p>
+        </w:tc>
+        <w:tc>
+          <w:tcPr>
+            <w:tcW w:w="2581" w:type="dxa"/>
+            <w:tcMar>
+              <w:top w:w="100" w:type="dxa"/>
+              <w:left w:w="108" w:type="dxa"/>
+              <w:bottom w:w="100" w:type="dxa"/>
+              <w:right w:w="108" w:type="dxa"/>
+            </w:tcMar>
+            <w:vAlign w:val="center"/>
+          </w:tcPr>
+          <w:p>
+            <w:pPr>
+              <w:rPr>
+                <w:rFonts w:ascii="Arial" w:hAnsi="Arial" w:cs="Arial"/>
+              </w:rPr>
+            </w:pPr>
+            <w:r>
+              <w:rPr>
+                <w:rFonts w:ascii="Arial" w:hAnsi="Arial" w:cs="Arial"/>
+              </w:rPr>
+              <w:t>Aprobación de resultados por parte del personero.</w:t>
+            </w:r>
+          </w:p>
+        </w:tc>
+        <w:tc>
+          <w:tcPr>
+            <w:tcW w:w="3544" w:type="dxa"/>
+            <w:tcMar>
+              <w:top w:w="100" w:type="dxa"/>
+              <w:left w:w="108" w:type="dxa"/>
+              <w:bottom w:w="100" w:type="dxa"/>
+              <w:right w:w="108" w:type="dxa"/>
+            </w:tcMar>
+            <w:vAlign w:val="center"/>
+          </w:tcPr>
+          <w:p>
+            <w:pPr>
+              <w:pStyle w:val="Prrafodelista"/>
+              <w:numPr>
+                <w:ilvl w:val="0"/>
+                <w:numId w:val="36"/>
+              </w:numPr>
+              <w:ind w:left="459"/>
+              <w:rPr>
+                <w:rFonts w:ascii="Arial" w:eastAsia="Arial" w:hAnsi="Arial" w:cs="Arial"/>
+              </w:rPr>
+            </w:pPr>
+            <w:r>
+              <w:rPr>
+                <w:rFonts w:ascii="Arial" w:eastAsia="Arial" w:hAnsi="Arial" w:cs="Arial"/>
+              </w:rPr>
+              <w:t>Cantidad de votos contados contabilizados</w:t>
+            </w:r>
+            <w:r>
+              <w:rPr>
+                <w:rFonts w:ascii="Arial" w:eastAsia="Arial" w:hAnsi="Arial" w:cs="Arial"/>
+              </w:rPr>
+              <w:t>.</w:t>
+            </w:r>
+          </w:p>
+        </w:tc>
+        <w:tc>
+          <w:tcPr>
+            <w:tcW w:w="1926" w:type="dxa"/>
+            <w:tcMar>
+              <w:top w:w="100" w:type="dxa"/>
+              <w:left w:w="108" w:type="dxa"/>
+              <w:bottom w:w="100" w:type="dxa"/>
+              <w:right w:w="108" w:type="dxa"/>
+            </w:tcMar>
+            <w:vAlign w:val="center"/>
+          </w:tcPr>
+          <w:p>
+            <w:pPr>
+              <w:rPr>
+                <w:rFonts w:ascii="Arial" w:hAnsi="Arial" w:cs="Arial"/>
+              </w:rPr>
+            </w:pPr>
+            <w:r>
+              <w:rPr>
+                <w:rFonts w:ascii="Arial" w:eastAsia="Arial" w:hAnsi="Arial" w:cs="Arial"/>
+              </w:rPr>
+              <w:t>Lista de resultados aprobada</w:t>
+            </w:r>
+          </w:p>
+          <w:p>
+            <w:pPr>
+              <w:rPr>
+                <w:rFonts w:ascii="Arial" w:hAnsi="Arial" w:cs="Arial"/>
+              </w:rPr>
+            </w:pPr>
+          </w:p>
+        </w:tc>
+      </w:tr>
+      <w:tr>
+        <w:tc>
+          <w:tcPr>
+            <w:tcW w:w="1417" w:type="dxa"/>
+            <w:tcMar>
+              <w:top w:w="100" w:type="dxa"/>
+              <w:left w:w="108" w:type="dxa"/>
+              <w:bottom w:w="100" w:type="dxa"/>
+              <w:right w:w="108" w:type="dxa"/>
+            </w:tcMar>
+            <w:vAlign w:val="center"/>
+          </w:tcPr>
+          <w:p>
+            <w:pPr>
+              <w:jc w:val="center"/>
+              <w:rPr>
+                <w:rFonts w:ascii="Arial" w:hAnsi="Arial" w:cs="Arial"/>
+              </w:rPr>
+            </w:pPr>
+            <w:r>
+              <w:rPr>
+                <w:rFonts w:ascii="Arial" w:eastAsia="Arial" w:hAnsi="Arial" w:cs="Arial"/>
+              </w:rPr>
+              <w:t>2</w:t>
+            </w:r>
+          </w:p>
+        </w:tc>
+        <w:tc>
+          <w:tcPr>
+            <w:tcW w:w="2581" w:type="dxa"/>
+            <w:tcMar>
+              <w:top w:w="100" w:type="dxa"/>
+              <w:left w:w="108" w:type="dxa"/>
+              <w:bottom w:w="100" w:type="dxa"/>
+              <w:right w:w="108" w:type="dxa"/>
+            </w:tcMar>
+            <w:vAlign w:val="center"/>
+          </w:tcPr>
+          <w:p>
+            <w:pPr>
+              <w:rPr>
+                <w:rFonts w:ascii="Arial" w:eastAsia="Arial" w:hAnsi="Arial" w:cs="Arial"/>
+              </w:rPr>
+            </w:pPr>
+            <w:r>
+              <w:rPr>
+                <w:rFonts w:ascii="Arial" w:eastAsia="Arial" w:hAnsi="Arial" w:cs="Arial"/>
+              </w:rPr>
+              <w:t>Publicación de resultado</w:t>
+            </w:r>
+            <w:r>
+              <w:rPr>
+                <w:rFonts w:ascii="Arial" w:eastAsia="Arial" w:hAnsi="Arial" w:cs="Arial"/>
+              </w:rPr>
+              <w:t xml:space="preserve">s en periódico “El peruano” por </w:t>
+            </w:r>
+            <w:r>
+              <w:rPr>
+                <w:rFonts w:ascii="Arial" w:eastAsia="Arial" w:hAnsi="Arial" w:cs="Arial"/>
+              </w:rPr>
+              <w:t>parte de Comité Electoral.</w:t>
+            </w:r>
+          </w:p>
+        </w:tc>
+        <w:tc>
+          <w:tcPr>
+            <w:tcW w:w="3544" w:type="dxa"/>
+            <w:tcMar>
+              <w:top w:w="100" w:type="dxa"/>
+              <w:left w:w="108" w:type="dxa"/>
+              <w:bottom w:w="100" w:type="dxa"/>
+              <w:right w:w="108" w:type="dxa"/>
+            </w:tcMar>
+            <w:vAlign w:val="center"/>
+          </w:tcPr>
+          <w:p>
+            <w:pPr>
+              <w:pStyle w:val="Prrafodelista"/>
+              <w:numPr>
+                <w:ilvl w:val="0"/>
+                <w:numId w:val="36"/>
+              </w:numPr>
+              <w:ind w:left="459"/>
+              <w:rPr>
+                <w:rFonts w:ascii="Arial" w:hAnsi="Arial" w:cs="Arial"/>
+              </w:rPr>
+            </w:pPr>
+            <w:r>
+              <w:rPr>
+                <w:rFonts w:ascii="Arial" w:eastAsia="Arial" w:hAnsi="Arial" w:cs="Arial"/>
+              </w:rPr>
+              <w:t>Lista de resultados aprobada</w:t>
+            </w:r>
+          </w:p>
+        </w:tc>
+        <w:tc>
+          <w:tcPr>
+            <w:tcW w:w="1926" w:type="dxa"/>
+            <w:tcMar>
+              <w:top w:w="100" w:type="dxa"/>
+              <w:left w:w="108" w:type="dxa"/>
+              <w:bottom w:w="100" w:type="dxa"/>
+              <w:right w:w="108" w:type="dxa"/>
+            </w:tcMar>
+            <w:vAlign w:val="center"/>
+          </w:tcPr>
+          <w:p>
+            <w:pPr>
+              <w:rPr>
+                <w:rFonts w:ascii="Arial" w:hAnsi="Arial" w:cs="Arial"/>
+              </w:rPr>
+            </w:pPr>
+            <w:r>
+              <w:rPr>
+                <w:rFonts w:ascii="Arial" w:hAnsi="Arial" w:cs="Arial"/>
+              </w:rPr>
+              <w:t>Lista de resultados electorales</w:t>
+            </w:r>
+          </w:p>
+        </w:tc>
+      </w:tr>
+    </w:tbl>
+    <w:p>
+      <w:pPr>
+        <w:pStyle w:val="Prrafodelista"/>
+        <w:widowControl/>
+        <w:spacing w:line="276" w:lineRule="auto"/>
+        <w:ind w:left="1224"/>
+        <w:rPr>
+          <w:rFonts w:ascii="Arial" w:eastAsia="Arial" w:hAnsi="Arial" w:cs="Arial"/>
+          <w:shd w:val="clear" w:color="auto" w:fill="B6D7A8"/>
+        </w:rPr>
+      </w:pPr>
+    </w:p>
+    <w:p>
+      <w:pPr>
+        <w:pStyle w:val="Prrafodelista"/>
+        <w:widowControl/>
+        <w:spacing w:line="276" w:lineRule="auto"/>
+        <w:ind w:left="1224"/>
+        <w:rPr>
+          <w:rFonts w:ascii="Arial" w:eastAsia="Arial" w:hAnsi="Arial" w:cs="Arial"/>
+          <w:shd w:val="clear" w:color="auto" w:fill="B6D7A8"/>
+        </w:rPr>
+      </w:pPr>
+    </w:p>
+    <w:p>
+      <w:pPr>
+        <w:pStyle w:val="Prrafodelista"/>
+        <w:widowControl/>
+        <w:spacing w:line="276" w:lineRule="auto"/>
+        <w:ind w:left="1224"/>
+        <w:rPr>
+          <w:rFonts w:ascii="Arial" w:eastAsia="Arial" w:hAnsi="Arial" w:cs="Arial"/>
+          <w:shd w:val="clear" w:color="auto" w:fill="B6D7A8"/>
+        </w:rPr>
+      </w:pPr>
     </w:p>
     <w:p>
       <w:pPr>
@@ -9011,6 +10059,209 @@
         </w:numPr>
         <w:spacing w:line="276" w:lineRule="auto"/>
         <w:rPr>
+          <w:rFonts w:ascii="Arial" w:eastAsia="Arial" w:hAnsi="Arial" w:cs="Arial"/>
+          <w:shd w:val="clear" w:color="auto" w:fill="B6D7A8"/>
+        </w:rPr>
+      </w:pPr>
+      <w:r>
+        <w:rPr>
+          <w:rFonts w:ascii="Arial" w:hAnsi="Arial" w:cs="Arial"/>
+        </w:rPr>
+        <w:t>Diagrama de Proceso</w:t>
+      </w:r>
+    </w:p>
+    <w:p>
+      <w:pPr>
+        <w:widowControl/>
+        <w:spacing w:line="276" w:lineRule="auto"/>
+        <w:rPr>
+          <w:rFonts w:ascii="Arial" w:eastAsia="Arial" w:hAnsi="Arial" w:cs="Arial"/>
+          <w:shd w:val="clear" w:color="auto" w:fill="B6D7A8"/>
+        </w:rPr>
+      </w:pPr>
+      <w:r>
+        <w:rPr>
+          <w:rFonts w:ascii="Arial" w:eastAsia="Arial" w:hAnsi="Arial" w:cs="Arial"/>
+          <w:noProof/>
+          <w:shd w:val="clear" w:color="auto" w:fill="B6D7A8"/>
+        </w:rPr>
+        <w:drawing>
+          <wp:anchor distT="0" distB="0" distL="114300" distR="114300" simplePos="0" relativeHeight="251659264" behindDoc="1" locked="0" layoutInCell="1" allowOverlap="1" wp14:anchorId="1A4AB04A" wp14:editId="3E59C7D9">
+            <wp:simplePos x="0" y="0"/>
+            <wp:positionH relativeFrom="column">
+              <wp:posOffset>-466725</wp:posOffset>
+            </wp:positionH>
+            <wp:positionV relativeFrom="paragraph">
+              <wp:posOffset>297815</wp:posOffset>
+            </wp:positionV>
+            <wp:extent cx="7094855" cy="3337560"/>
+            <wp:effectExtent l="0" t="0" r="0" b="0"/>
+            <wp:wrapTight wrapText="bothSides">
+              <wp:wrapPolygon edited="0">
+                <wp:start x="0" y="0"/>
+                <wp:lineTo x="0" y="21452"/>
+                <wp:lineTo x="21517" y="21452"/>
+                <wp:lineTo x="21517" y="0"/>
+                <wp:lineTo x="0" y="0"/>
+              </wp:wrapPolygon>
+            </wp:wrapTight>
+            <wp:docPr id="6" name="Imagen 6"/>
+            <wp:cNvGraphicFramePr>
+              <a:graphicFrameLocks xmlns:a="http://schemas.openxmlformats.org/drawingml/2006/main" noChangeAspect="1"/>
+            </wp:cNvGraphicFramePr>
+            <a:graphic xmlns:a="http://schemas.openxmlformats.org/drawingml/2006/main">
+              <a:graphicData uri="http://schemas.openxmlformats.org/drawingml/2006/picture">
+                <pic:pic xmlns:pic="http://schemas.openxmlformats.org/drawingml/2006/picture">
+                  <pic:nvPicPr>
+                    <pic:cNvPr id="6" name="Screenshot_1.png"/>
+                    <pic:cNvPicPr/>
+                  </pic:nvPicPr>
+                  <pic:blipFill>
+                    <a:blip r:embed="rId10">
+                      <a:extLst>
+                        <a:ext uri="{28A0092B-C50C-407E-A947-70E740481C1C}">
+                          <a14:useLocalDpi xmlns:a14="http://schemas.microsoft.com/office/drawing/2010/main" val="0"/>
+                        </a:ext>
+                      </a:extLst>
+                    </a:blip>
+                    <a:stretch>
+                      <a:fillRect/>
+                    </a:stretch>
+                  </pic:blipFill>
+                  <pic:spPr>
+                    <a:xfrm>
+                      <a:off x="0" y="0"/>
+                      <a:ext cx="7094855" cy="3337560"/>
+                    </a:xfrm>
+                    <a:prstGeom prst="rect">
+                      <a:avLst/>
+                    </a:prstGeom>
+                  </pic:spPr>
+                </pic:pic>
+              </a:graphicData>
+            </a:graphic>
+            <wp14:sizeRelH relativeFrom="page">
+              <wp14:pctWidth>0</wp14:pctWidth>
+            </wp14:sizeRelH>
+            <wp14:sizeRelV relativeFrom="page">
+              <wp14:pctHeight>0</wp14:pctHeight>
+            </wp14:sizeRelV>
+          </wp:anchor>
+        </w:drawing>
+      </w:r>
+    </w:p>
+    <w:p>
+      <w:pPr>
+        <w:widowControl/>
+        <w:spacing w:line="276" w:lineRule="auto"/>
+        <w:ind w:left="720"/>
+        <w:rPr>
+          <w:rFonts w:ascii="Arial" w:eastAsia="Arial" w:hAnsi="Arial" w:cs="Arial"/>
+          <w:shd w:val="clear" w:color="auto" w:fill="B6D7A8"/>
+        </w:rPr>
+      </w:pPr>
+    </w:p>
+    <w:p>
+      <w:pPr>
+        <w:widowControl/>
+        <w:spacing w:line="276" w:lineRule="auto"/>
+        <w:ind w:left="1224"/>
+        <w:rPr>
+          <w:rFonts w:ascii="Arial" w:eastAsia="Arial" w:hAnsi="Arial" w:cs="Arial"/>
+          <w:shd w:val="clear" w:color="auto" w:fill="B6D7A8"/>
+        </w:rPr>
+      </w:pPr>
+    </w:p>
+    <w:p>
+      <w:pPr>
+        <w:widowControl/>
+        <w:spacing w:line="276" w:lineRule="auto"/>
+        <w:rPr>
+          <w:rFonts w:ascii="Arial" w:eastAsia="Arial" w:hAnsi="Arial" w:cs="Arial"/>
+          <w:shd w:val="clear" w:color="auto" w:fill="B6D7A8"/>
+        </w:rPr>
+      </w:pPr>
+    </w:p>
+    <w:p>
+      <w:pPr>
+        <w:widowControl/>
+        <w:spacing w:line="276" w:lineRule="auto"/>
+        <w:rPr>
+          <w:rFonts w:ascii="Arial" w:eastAsia="Arial" w:hAnsi="Arial" w:cs="Arial"/>
+          <w:shd w:val="clear" w:color="auto" w:fill="B6D7A8"/>
+        </w:rPr>
+      </w:pPr>
+    </w:p>
+    <w:p>
+      <w:pPr>
+        <w:widowControl/>
+        <w:spacing w:line="276" w:lineRule="auto"/>
+        <w:rPr>
+          <w:rFonts w:ascii="Arial" w:eastAsia="Arial" w:hAnsi="Arial" w:cs="Arial"/>
+          <w:shd w:val="clear" w:color="auto" w:fill="B6D7A8"/>
+        </w:rPr>
+      </w:pPr>
+    </w:p>
+    <w:p>
+      <w:pPr>
+        <w:widowControl/>
+        <w:spacing w:line="276" w:lineRule="auto"/>
+        <w:rPr>
+          <w:rFonts w:ascii="Arial" w:eastAsia="Arial" w:hAnsi="Arial" w:cs="Arial"/>
+          <w:shd w:val="clear" w:color="auto" w:fill="B6D7A8"/>
+        </w:rPr>
+      </w:pPr>
+    </w:p>
+    <w:p>
+      <w:pPr>
+        <w:widowControl/>
+        <w:spacing w:line="276" w:lineRule="auto"/>
+        <w:rPr>
+          <w:rFonts w:ascii="Arial" w:eastAsia="Arial" w:hAnsi="Arial" w:cs="Arial"/>
+          <w:shd w:val="clear" w:color="auto" w:fill="B6D7A8"/>
+        </w:rPr>
+      </w:pPr>
+    </w:p>
+    <w:p>
+      <w:pPr>
+        <w:widowControl/>
+        <w:spacing w:line="276" w:lineRule="auto"/>
+        <w:rPr>
+          <w:rFonts w:ascii="Arial" w:eastAsia="Arial" w:hAnsi="Arial" w:cs="Arial"/>
+          <w:shd w:val="clear" w:color="auto" w:fill="B6D7A8"/>
+        </w:rPr>
+      </w:pPr>
+    </w:p>
+    <w:p>
+      <w:pPr>
+        <w:widowControl/>
+        <w:spacing w:line="276" w:lineRule="auto"/>
+        <w:rPr>
+          <w:rFonts w:ascii="Arial" w:eastAsia="Arial" w:hAnsi="Arial" w:cs="Arial"/>
+          <w:shd w:val="clear" w:color="auto" w:fill="B6D7A8"/>
+        </w:rPr>
+      </w:pPr>
+    </w:p>
+    <w:p>
+      <w:pPr>
+        <w:widowControl/>
+        <w:spacing w:line="276" w:lineRule="auto"/>
+        <w:rPr>
+          <w:rFonts w:ascii="Arial" w:eastAsia="Arial" w:hAnsi="Arial" w:cs="Arial"/>
+          <w:shd w:val="clear" w:color="auto" w:fill="B6D7A8"/>
+        </w:rPr>
+      </w:pPr>
+    </w:p>
+    <w:p>
+      <w:pPr>
+        <w:pStyle w:val="Prrafodelista"/>
+        <w:widowControl/>
+        <w:numPr>
+          <w:ilvl w:val="2"/>
+          <w:numId w:val="34"/>
+        </w:numPr>
+        <w:spacing w:line="276" w:lineRule="auto"/>
+        <w:rPr>
           <w:rFonts w:ascii="Arial" w:hAnsi="Arial" w:cs="Arial"/>
         </w:rPr>
       </w:pPr>
@@ -9020,6 +10271,481 @@
         </w:rPr>
         <w:t>Descripción de Actividades</w:t>
       </w:r>
+    </w:p>
+    <w:p>
+      <w:pPr>
+        <w:pStyle w:val="Prrafodelista"/>
+        <w:ind w:left="360"/>
+        <w:rPr>
+          <w:rFonts w:ascii="Arial" w:eastAsia="Arial" w:hAnsi="Arial" w:cs="Arial"/>
+        </w:rPr>
+      </w:pPr>
+    </w:p>
+    <w:p>
+      <w:pPr>
+        <w:pStyle w:val="Prrafodelista"/>
+        <w:ind w:left="360"/>
+        <w:rPr>
+          <w:rFonts w:ascii="Arial" w:eastAsia="Arial" w:hAnsi="Arial" w:cs="Arial"/>
+        </w:rPr>
+      </w:pPr>
+      <w:r>
+        <w:rPr>
+          <w:rFonts w:ascii="Arial" w:eastAsia="Arial" w:hAnsi="Arial" w:cs="Arial"/>
+        </w:rPr>
+        <w:t>A continuación se procederá a describir las actividades, el rol que realiza la cada una de ellas y el tipo a la que pertenecen.</w:t>
+      </w:r>
+    </w:p>
+    <w:p>
+      <w:pPr>
+        <w:pStyle w:val="Prrafodelista"/>
+        <w:widowControl/>
+        <w:spacing w:line="276" w:lineRule="auto"/>
+        <w:ind w:left="792"/>
+        <w:rPr>
+          <w:rFonts w:ascii="Arial" w:hAnsi="Arial" w:cs="Arial"/>
+        </w:rPr>
+      </w:pPr>
+    </w:p>
+    <w:p>
+      <w:pPr>
+        <w:widowControl/>
+        <w:spacing w:line="276" w:lineRule="auto"/>
+        <w:rPr>
+          <w:rFonts w:ascii="Arial" w:hAnsi="Arial" w:cs="Arial"/>
+        </w:rPr>
+      </w:pPr>
+    </w:p>
+    <w:tbl>
+      <w:tblPr>
+        <w:tblW w:w="9468" w:type="dxa"/>
+        <w:tblInd w:w="108" w:type="dxa"/>
+        <w:tblBorders>
+          <w:top w:val="single" w:sz="4" w:space="0" w:color="auto"/>
+          <w:left w:val="single" w:sz="4" w:space="0" w:color="auto"/>
+          <w:bottom w:val="single" w:sz="4" w:space="0" w:color="auto"/>
+          <w:right w:val="single" w:sz="4" w:space="0" w:color="auto"/>
+          <w:insideH w:val="single" w:sz="4" w:space="0" w:color="auto"/>
+          <w:insideV w:val="single" w:sz="4" w:space="0" w:color="auto"/>
+        </w:tblBorders>
+        <w:tblLayout w:type="fixed"/>
+        <w:tblLook w:val="0600" w:firstRow="0" w:lastRow="0" w:firstColumn="0" w:lastColumn="0" w:noHBand="1" w:noVBand="1"/>
+      </w:tblPr>
+      <w:tblGrid>
+        <w:gridCol w:w="416"/>
+        <w:gridCol w:w="1739"/>
+        <w:gridCol w:w="4678"/>
+        <w:gridCol w:w="1559"/>
+        <w:gridCol w:w="1076"/>
+      </w:tblGrid>
+      <w:tr>
+        <w:trPr>
+          <w:trHeight w:val="420"/>
+        </w:trPr>
+        <w:tc>
+          <w:tcPr>
+            <w:tcW w:w="416" w:type="dxa"/>
+            <w:shd w:val="clear" w:color="auto" w:fill="FFFFFF"/>
+            <w:tcMar>
+              <w:top w:w="100" w:type="dxa"/>
+              <w:left w:w="108" w:type="dxa"/>
+              <w:bottom w:w="100" w:type="dxa"/>
+              <w:right w:w="108" w:type="dxa"/>
+            </w:tcMar>
+            <w:vAlign w:val="center"/>
+          </w:tcPr>
+          <w:p>
+            <w:pPr>
+              <w:jc w:val="center"/>
+            </w:pPr>
+            <w:r>
+              <w:rPr>
+                <w:rFonts w:ascii="Arial" w:eastAsia="Arial" w:hAnsi="Arial" w:cs="Arial"/>
+                <w:b/>
+              </w:rPr>
+              <w:t>ID</w:t>
+            </w:r>
+          </w:p>
+        </w:tc>
+        <w:tc>
+          <w:tcPr>
+            <w:tcW w:w="1739" w:type="dxa"/>
+            <w:shd w:val="clear" w:color="auto" w:fill="FFFFFF"/>
+            <w:tcMar>
+              <w:top w:w="100" w:type="dxa"/>
+              <w:left w:w="108" w:type="dxa"/>
+              <w:bottom w:w="100" w:type="dxa"/>
+              <w:right w:w="108" w:type="dxa"/>
+            </w:tcMar>
+            <w:vAlign w:val="center"/>
+          </w:tcPr>
+          <w:p>
+            <w:pPr>
+              <w:jc w:val="center"/>
+            </w:pPr>
+            <w:r>
+              <w:rPr>
+                <w:rFonts w:ascii="Arial" w:eastAsia="Arial" w:hAnsi="Arial" w:cs="Arial"/>
+                <w:b/>
+              </w:rPr>
+              <w:t>Actividad</w:t>
+            </w:r>
+          </w:p>
+        </w:tc>
+        <w:tc>
+          <w:tcPr>
+            <w:tcW w:w="4678" w:type="dxa"/>
+            <w:shd w:val="clear" w:color="auto" w:fill="FFFFFF"/>
+            <w:tcMar>
+              <w:top w:w="100" w:type="dxa"/>
+              <w:left w:w="108" w:type="dxa"/>
+              <w:bottom w:w="100" w:type="dxa"/>
+              <w:right w:w="108" w:type="dxa"/>
+            </w:tcMar>
+            <w:vAlign w:val="center"/>
+          </w:tcPr>
+          <w:p>
+            <w:pPr>
+              <w:jc w:val="center"/>
+            </w:pPr>
+            <w:r>
+              <w:rPr>
+                <w:rFonts w:ascii="Arial" w:eastAsia="Arial" w:hAnsi="Arial" w:cs="Arial"/>
+                <w:b/>
+              </w:rPr>
+              <w:t xml:space="preserve">Descripción </w:t>
+            </w:r>
+          </w:p>
+        </w:tc>
+        <w:tc>
+          <w:tcPr>
+            <w:tcW w:w="1559" w:type="dxa"/>
+            <w:shd w:val="clear" w:color="auto" w:fill="FFFFFF"/>
+            <w:tcMar>
+              <w:top w:w="100" w:type="dxa"/>
+              <w:left w:w="108" w:type="dxa"/>
+              <w:bottom w:w="100" w:type="dxa"/>
+              <w:right w:w="108" w:type="dxa"/>
+            </w:tcMar>
+            <w:vAlign w:val="center"/>
+          </w:tcPr>
+          <w:p>
+            <w:pPr>
+              <w:jc w:val="center"/>
+            </w:pPr>
+            <w:r>
+              <w:rPr>
+                <w:rFonts w:ascii="Arial" w:eastAsia="Arial" w:hAnsi="Arial" w:cs="Arial"/>
+                <w:b/>
+              </w:rPr>
+              <w:t>Rol</w:t>
+            </w:r>
+          </w:p>
+        </w:tc>
+        <w:tc>
+          <w:tcPr>
+            <w:tcW w:w="1076" w:type="dxa"/>
+            <w:shd w:val="clear" w:color="auto" w:fill="FFFFFF"/>
+            <w:tcMar>
+              <w:top w:w="100" w:type="dxa"/>
+              <w:left w:w="108" w:type="dxa"/>
+              <w:bottom w:w="100" w:type="dxa"/>
+              <w:right w:w="108" w:type="dxa"/>
+            </w:tcMar>
+            <w:vAlign w:val="center"/>
+          </w:tcPr>
+          <w:p>
+            <w:pPr>
+              <w:jc w:val="center"/>
+            </w:pPr>
+            <w:r>
+              <w:rPr>
+                <w:rFonts w:ascii="Arial" w:eastAsia="Arial" w:hAnsi="Arial" w:cs="Arial"/>
+                <w:b/>
+              </w:rPr>
+              <w:t>Tipo</w:t>
+            </w:r>
+          </w:p>
+        </w:tc>
+      </w:tr>
+      <w:tr>
+        <w:trPr>
+          <w:trHeight w:val="1060"/>
+        </w:trPr>
+        <w:tc>
+          <w:tcPr>
+            <w:tcW w:w="416" w:type="dxa"/>
+            <w:shd w:val="clear" w:color="auto" w:fill="FFFFFF"/>
+            <w:tcMar>
+              <w:top w:w="100" w:type="dxa"/>
+              <w:left w:w="108" w:type="dxa"/>
+              <w:bottom w:w="100" w:type="dxa"/>
+              <w:right w:w="108" w:type="dxa"/>
+            </w:tcMar>
+            <w:vAlign w:val="center"/>
+          </w:tcPr>
+          <w:p>
+            <w:pPr>
+              <w:jc w:val="center"/>
+            </w:pPr>
+            <w:r>
+              <w:rPr>
+                <w:rFonts w:ascii="Arial" w:eastAsia="Arial" w:hAnsi="Arial" w:cs="Arial"/>
+              </w:rPr>
+              <w:t>1</w:t>
+            </w:r>
+          </w:p>
+        </w:tc>
+        <w:tc>
+          <w:tcPr>
+            <w:tcW w:w="1739" w:type="dxa"/>
+            <w:shd w:val="clear" w:color="auto" w:fill="FFFFFF"/>
+            <w:tcMar>
+              <w:top w:w="100" w:type="dxa"/>
+              <w:left w:w="108" w:type="dxa"/>
+              <w:bottom w:w="100" w:type="dxa"/>
+              <w:right w:w="108" w:type="dxa"/>
+            </w:tcMar>
+            <w:vAlign w:val="center"/>
+          </w:tcPr>
+          <w:p>
+            <w:pPr>
+              <w:jc w:val="center"/>
+              <w:rPr>
+                <w:rFonts w:ascii="Arial" w:hAnsi="Arial" w:cs="Arial"/>
+              </w:rPr>
+            </w:pPr>
+            <w:r>
+              <w:rPr>
+                <w:rFonts w:ascii="Arial" w:hAnsi="Arial" w:cs="Arial"/>
+              </w:rPr>
+              <w:t>Aprobación de resultados por parte del personero.</w:t>
+            </w:r>
+          </w:p>
+        </w:tc>
+        <w:tc>
+          <w:tcPr>
+            <w:tcW w:w="4678" w:type="dxa"/>
+            <w:shd w:val="clear" w:color="auto" w:fill="FFFFFF"/>
+            <w:tcMar>
+              <w:top w:w="100" w:type="dxa"/>
+              <w:left w:w="108" w:type="dxa"/>
+              <w:bottom w:w="100" w:type="dxa"/>
+              <w:right w:w="108" w:type="dxa"/>
+            </w:tcMar>
+            <w:vAlign w:val="center"/>
+          </w:tcPr>
+          <w:p>
+            <w:r>
+              <w:rPr>
+                <w:rFonts w:ascii="Arial" w:eastAsia="Arial" w:hAnsi="Arial" w:cs="Arial"/>
+              </w:rPr>
+              <w:t xml:space="preserve">Se obtiene la aprobación de los resultados de los candidatos electorales después de la aprobación del personero. </w:t>
+            </w:r>
+          </w:p>
+        </w:tc>
+        <w:tc>
+          <w:tcPr>
+            <w:tcW w:w="1559" w:type="dxa"/>
+            <w:shd w:val="clear" w:color="auto" w:fill="FFFFFF"/>
+            <w:tcMar>
+              <w:top w:w="100" w:type="dxa"/>
+              <w:left w:w="108" w:type="dxa"/>
+              <w:bottom w:w="100" w:type="dxa"/>
+              <w:right w:w="108" w:type="dxa"/>
+            </w:tcMar>
+            <w:vAlign w:val="center"/>
+          </w:tcPr>
+          <w:p>
+            <w:pPr>
+              <w:jc w:val="center"/>
+            </w:pPr>
+            <w:r>
+              <w:rPr>
+                <w:rFonts w:ascii="Arial" w:eastAsia="Arial" w:hAnsi="Arial" w:cs="Arial"/>
+              </w:rPr>
+              <w:t>Personero</w:t>
+            </w:r>
+          </w:p>
+        </w:tc>
+        <w:tc>
+          <w:tcPr>
+            <w:tcW w:w="1076" w:type="dxa"/>
+            <w:shd w:val="clear" w:color="auto" w:fill="FFFFFF"/>
+            <w:tcMar>
+              <w:top w:w="100" w:type="dxa"/>
+              <w:left w:w="108" w:type="dxa"/>
+              <w:bottom w:w="100" w:type="dxa"/>
+              <w:right w:w="108" w:type="dxa"/>
+            </w:tcMar>
+            <w:vAlign w:val="center"/>
+          </w:tcPr>
+          <w:p>
+            <w:pPr>
+              <w:jc w:val="center"/>
+            </w:pPr>
+            <w:r>
+              <w:rPr>
+                <w:rFonts w:ascii="Arial" w:eastAsia="Arial" w:hAnsi="Arial" w:cs="Arial"/>
+              </w:rPr>
+              <w:t>Manual</w:t>
+            </w:r>
+            <w:bookmarkStart w:id="7" w:name="_GoBack"/>
+            <w:bookmarkEnd w:id="7"/>
+          </w:p>
+        </w:tc>
+      </w:tr>
+      <w:tr>
+        <w:trPr>
+          <w:trHeight w:val="900"/>
+        </w:trPr>
+        <w:tc>
+          <w:tcPr>
+            <w:tcW w:w="416" w:type="dxa"/>
+            <w:shd w:val="clear" w:color="auto" w:fill="FFFFFF"/>
+            <w:tcMar>
+              <w:top w:w="100" w:type="dxa"/>
+              <w:left w:w="108" w:type="dxa"/>
+              <w:bottom w:w="100" w:type="dxa"/>
+              <w:right w:w="108" w:type="dxa"/>
+            </w:tcMar>
+            <w:vAlign w:val="center"/>
+          </w:tcPr>
+          <w:p>
+            <w:pPr>
+              <w:jc w:val="center"/>
+            </w:pPr>
+            <w:r>
+              <w:rPr>
+                <w:rFonts w:ascii="Arial" w:eastAsia="Arial" w:hAnsi="Arial" w:cs="Arial"/>
+              </w:rPr>
+              <w:t>2</w:t>
+            </w:r>
+          </w:p>
+        </w:tc>
+        <w:tc>
+          <w:tcPr>
+            <w:tcW w:w="1739" w:type="dxa"/>
+            <w:shd w:val="clear" w:color="auto" w:fill="FFFFFF"/>
+            <w:tcMar>
+              <w:top w:w="100" w:type="dxa"/>
+              <w:left w:w="108" w:type="dxa"/>
+              <w:bottom w:w="100" w:type="dxa"/>
+              <w:right w:w="108" w:type="dxa"/>
+            </w:tcMar>
+            <w:vAlign w:val="center"/>
+          </w:tcPr>
+          <w:p>
+            <w:pPr>
+              <w:jc w:val="center"/>
+              <w:rPr>
+                <w:rFonts w:ascii="Arial" w:hAnsi="Arial" w:cs="Arial"/>
+              </w:rPr>
+            </w:pPr>
+            <w:r>
+              <w:rPr>
+                <w:rFonts w:ascii="Arial" w:eastAsia="Arial" w:hAnsi="Arial" w:cs="Arial"/>
+              </w:rPr>
+              <w:t>Publicación de resultado</w:t>
+            </w:r>
+            <w:r>
+              <w:rPr>
+                <w:rFonts w:ascii="Arial" w:eastAsia="Arial" w:hAnsi="Arial" w:cs="Arial"/>
+              </w:rPr>
+              <w:t xml:space="preserve">s en periódico “El peruano” por </w:t>
+            </w:r>
+            <w:r>
+              <w:rPr>
+                <w:rFonts w:ascii="Arial" w:eastAsia="Arial" w:hAnsi="Arial" w:cs="Arial"/>
+              </w:rPr>
+              <w:t>parte de Comité Electoral.</w:t>
+            </w:r>
+          </w:p>
+        </w:tc>
+        <w:tc>
+          <w:tcPr>
+            <w:tcW w:w="4678" w:type="dxa"/>
+            <w:shd w:val="clear" w:color="auto" w:fill="FFFFFF"/>
+            <w:tcMar>
+              <w:top w:w="100" w:type="dxa"/>
+              <w:left w:w="108" w:type="dxa"/>
+              <w:bottom w:w="100" w:type="dxa"/>
+              <w:right w:w="108" w:type="dxa"/>
+            </w:tcMar>
+            <w:vAlign w:val="center"/>
+          </w:tcPr>
+          <w:p>
+            <w:r>
+              <w:rPr>
+                <w:rFonts w:ascii="Arial" w:eastAsia="Arial" w:hAnsi="Arial" w:cs="Arial"/>
+              </w:rPr>
+              <w:t>Se entrega la lista con los resultados oficiales y son publicadas en el periódico</w:t>
+            </w:r>
+          </w:p>
+        </w:tc>
+        <w:tc>
+          <w:tcPr>
+            <w:tcW w:w="1559" w:type="dxa"/>
+            <w:shd w:val="clear" w:color="auto" w:fill="FFFFFF"/>
+            <w:tcMar>
+              <w:top w:w="100" w:type="dxa"/>
+              <w:left w:w="108" w:type="dxa"/>
+              <w:bottom w:w="100" w:type="dxa"/>
+              <w:right w:w="108" w:type="dxa"/>
+            </w:tcMar>
+            <w:vAlign w:val="center"/>
+          </w:tcPr>
+          <w:p>
+            <w:pPr>
+              <w:jc w:val="center"/>
+            </w:pPr>
+            <w:r>
+              <w:rPr>
+                <w:rFonts w:ascii="Arial" w:eastAsia="Arial" w:hAnsi="Arial" w:cs="Arial"/>
+              </w:rPr>
+              <w:t>Administrador</w:t>
+            </w:r>
+          </w:p>
+          <w:p>
+            <w:pPr>
+              <w:jc w:val="center"/>
+            </w:pPr>
+          </w:p>
+        </w:tc>
+        <w:tc>
+          <w:tcPr>
+            <w:tcW w:w="1076" w:type="dxa"/>
+            <w:shd w:val="clear" w:color="auto" w:fill="FFFFFF"/>
+            <w:tcMar>
+              <w:top w:w="100" w:type="dxa"/>
+              <w:left w:w="108" w:type="dxa"/>
+              <w:bottom w:w="100" w:type="dxa"/>
+              <w:right w:w="108" w:type="dxa"/>
+            </w:tcMar>
+            <w:vAlign w:val="center"/>
+          </w:tcPr>
+          <w:p>
+            <w:pPr>
+              <w:jc w:val="center"/>
+            </w:pPr>
+            <w:r>
+              <w:rPr>
+                <w:rFonts w:ascii="Arial" w:eastAsia="Arial" w:hAnsi="Arial" w:cs="Arial"/>
+              </w:rPr>
+              <w:t>Digital</w:t>
+            </w:r>
+          </w:p>
+        </w:tc>
+      </w:tr>
+    </w:tbl>
+    <w:p>
+      <w:pPr>
+        <w:widowControl/>
+        <w:spacing w:line="276" w:lineRule="auto"/>
+        <w:rPr>
+          <w:rFonts w:ascii="Arial" w:hAnsi="Arial" w:cs="Arial"/>
+        </w:rPr>
+      </w:pPr>
     </w:p>
     <w:p>
       <w:pPr>
@@ -9081,9 +10807,45 @@
         </w:rPr>
       </w:pPr>
     </w:p>
+    <w:p>
+      <w:pPr>
+        <w:pStyle w:val="Prrafodelista"/>
+        <w:spacing w:before="120" w:after="60"/>
+        <w:ind w:left="360"/>
+        <w:jc w:val="both"/>
+        <w:rPr>
+          <w:rFonts w:ascii="Arial" w:eastAsia="Arial" w:hAnsi="Arial" w:cs="Arial"/>
+          <w:b/>
+        </w:rPr>
+      </w:pPr>
+    </w:p>
+    <w:p>
+      <w:pPr>
+        <w:pStyle w:val="Prrafodelista"/>
+        <w:spacing w:before="120" w:after="60"/>
+        <w:ind w:left="360"/>
+        <w:jc w:val="both"/>
+        <w:rPr>
+          <w:rFonts w:ascii="Arial" w:eastAsia="Arial" w:hAnsi="Arial" w:cs="Arial"/>
+          <w:b/>
+        </w:rPr>
+      </w:pPr>
+    </w:p>
+    <w:p>
+      <w:pPr>
+        <w:pStyle w:val="Prrafodelista"/>
+        <w:spacing w:before="120" w:after="60"/>
+        <w:ind w:left="360"/>
+        <w:jc w:val="both"/>
+        <w:rPr>
+          <w:rFonts w:ascii="Arial" w:eastAsia="Arial" w:hAnsi="Arial" w:cs="Arial"/>
+          <w:b/>
+        </w:rPr>
+      </w:pPr>
+    </w:p>
     <w:sectPr>
-      <w:headerReference w:type="default" r:id="rId10"/>
-      <w:footerReference w:type="default" r:id="rId11"/>
+      <w:headerReference w:type="default" r:id="rId11"/>
+      <w:footerReference w:type="default" r:id="rId12"/>
       <w:pgSz w:w="12240" w:h="15840"/>
       <w:pgMar w:top="1440" w:right="1440" w:bottom="1440" w:left="1440" w:header="720" w:footer="720" w:gutter="0"/>
       <w:pgNumType w:start="1"/>
@@ -9270,7 +11032,7 @@
 
 <file path=word/numbering.xml><?xml version="1.0" encoding="utf-8"?>
 <w:numbering xmlns:wpc="http://schemas.microsoft.com/office/word/2010/wordprocessingCanvas" xmlns:mc="http://schemas.openxmlformats.org/markup-compatibility/2006" xmlns:o="urn:schemas-microsoft-com:office:office" xmlns:r="http://schemas.openxmlformats.org/officeDocument/2006/relationships" xmlns:m="http://schemas.openxmlformats.org/officeDocument/2006/math" xmlns:v="urn:schemas-microsoft-com:vml" xmlns:wp14="http://schemas.microsoft.com/office/word/2010/wordprocessingDrawing" xmlns:wp="http://schemas.openxmlformats.org/drawingml/2006/wordprocessingDrawing" xmlns:w10="urn:schemas-microsoft-com:office:word" xmlns:w="http://schemas.openxmlformats.org/wordprocessingml/2006/main" xmlns:w14="http://schemas.microsoft.com/office/word/2010/wordml" xmlns:w15="http://schemas.microsoft.com/office/word/2012/wordml" xmlns:wpg="http://schemas.microsoft.com/office/word/2010/wordprocessingGroup" xmlns:wpi="http://schemas.microsoft.com/office/word/2010/wordprocessingInk" xmlns:wne="http://schemas.microsoft.com/office/word/2006/wordml" xmlns:wps="http://schemas.microsoft.com/office/word/2010/wordprocessingShape" mc:Ignorable="w14 w15 wp14">
-  <w:abstractNum w:abstractNumId="0" w15:restartNumberingAfterBreak="0">
+  <w:abstractNum w:abstractNumId="0">
     <w:nsid w:val="03DB216C"/>
     <w:multiLevelType w:val="multilevel"/>
     <w:tmpl w:val="E586C0A8"/>
@@ -9359,7 +11121,7 @@
       </w:pPr>
     </w:lvl>
   </w:abstractNum>
-  <w:abstractNum w:abstractNumId="1" w15:restartNumberingAfterBreak="0">
+  <w:abstractNum w:abstractNumId="1">
     <w:nsid w:val="04AD7FC8"/>
     <w:multiLevelType w:val="multilevel"/>
     <w:tmpl w:val="280A001F"/>
@@ -9445,7 +11207,7 @@
       </w:pPr>
     </w:lvl>
   </w:abstractNum>
-  <w:abstractNum w:abstractNumId="2" w15:restartNumberingAfterBreak="0">
+  <w:abstractNum w:abstractNumId="2">
     <w:nsid w:val="05A820D9"/>
     <w:multiLevelType w:val="multilevel"/>
     <w:tmpl w:val="89C2557E"/>
@@ -9567,7 +11329,7 @@
       </w:rPr>
     </w:lvl>
   </w:abstractNum>
-  <w:abstractNum w:abstractNumId="3" w15:restartNumberingAfterBreak="0">
+  <w:abstractNum w:abstractNumId="3">
     <w:nsid w:val="08596B4D"/>
     <w:multiLevelType w:val="multilevel"/>
     <w:tmpl w:val="59DA539C"/>
@@ -9689,7 +11451,7 @@
       </w:rPr>
     </w:lvl>
   </w:abstractNum>
-  <w:abstractNum w:abstractNumId="4" w15:restartNumberingAfterBreak="0">
+  <w:abstractNum w:abstractNumId="4">
     <w:nsid w:val="137C2771"/>
     <w:multiLevelType w:val="multilevel"/>
     <w:tmpl w:val="280A001F"/>
@@ -9775,7 +11537,7 @@
       </w:pPr>
     </w:lvl>
   </w:abstractNum>
-  <w:abstractNum w:abstractNumId="5" w15:restartNumberingAfterBreak="0">
+  <w:abstractNum w:abstractNumId="5">
     <w:nsid w:val="169D4CE2"/>
     <w:multiLevelType w:val="multilevel"/>
     <w:tmpl w:val="E586C0A8"/>
@@ -9864,7 +11626,7 @@
       </w:pPr>
     </w:lvl>
   </w:abstractNum>
-  <w:abstractNum w:abstractNumId="6" w15:restartNumberingAfterBreak="0">
+  <w:abstractNum w:abstractNumId="6">
     <w:nsid w:val="177D4083"/>
     <w:multiLevelType w:val="multilevel"/>
     <w:tmpl w:val="7CE87108"/>
@@ -9977,7 +11739,7 @@
       </w:rPr>
     </w:lvl>
   </w:abstractNum>
-  <w:abstractNum w:abstractNumId="7" w15:restartNumberingAfterBreak="0">
+  <w:abstractNum w:abstractNumId="7">
     <w:nsid w:val="1CCD2593"/>
     <w:multiLevelType w:val="multilevel"/>
     <w:tmpl w:val="569E3DD2"/>
@@ -10090,7 +11852,7 @@
       </w:rPr>
     </w:lvl>
   </w:abstractNum>
-  <w:abstractNum w:abstractNumId="8" w15:restartNumberingAfterBreak="0">
+  <w:abstractNum w:abstractNumId="8">
     <w:nsid w:val="1E3D3A82"/>
     <w:multiLevelType w:val="multilevel"/>
     <w:tmpl w:val="76504208"/>
@@ -10203,7 +11965,7 @@
       </w:rPr>
     </w:lvl>
   </w:abstractNum>
-  <w:abstractNum w:abstractNumId="9" w15:restartNumberingAfterBreak="0">
+  <w:abstractNum w:abstractNumId="9">
     <w:nsid w:val="1E765839"/>
     <w:multiLevelType w:val="multilevel"/>
     <w:tmpl w:val="280A001F"/>
@@ -10289,7 +12051,7 @@
       </w:pPr>
     </w:lvl>
   </w:abstractNum>
-  <w:abstractNum w:abstractNumId="10" w15:restartNumberingAfterBreak="0">
+  <w:abstractNum w:abstractNumId="10">
     <w:nsid w:val="233C78BC"/>
     <w:multiLevelType w:val="hybridMultilevel"/>
     <w:tmpl w:val="2556C88C"/>
@@ -10401,7 +12163,7 @@
       </w:rPr>
     </w:lvl>
   </w:abstractNum>
-  <w:abstractNum w:abstractNumId="11" w15:restartNumberingAfterBreak="0">
+  <w:abstractNum w:abstractNumId="11">
     <w:nsid w:val="26CD5312"/>
     <w:multiLevelType w:val="multilevel"/>
     <w:tmpl w:val="59129966"/>
@@ -10523,7 +12285,7 @@
       </w:rPr>
     </w:lvl>
   </w:abstractNum>
-  <w:abstractNum w:abstractNumId="12" w15:restartNumberingAfterBreak="0">
+  <w:abstractNum w:abstractNumId="12">
     <w:nsid w:val="2790734A"/>
     <w:multiLevelType w:val="multilevel"/>
     <w:tmpl w:val="940654CA"/>
@@ -10612,7 +12374,7 @@
       </w:pPr>
     </w:lvl>
   </w:abstractNum>
-  <w:abstractNum w:abstractNumId="13" w15:restartNumberingAfterBreak="0">
+  <w:abstractNum w:abstractNumId="13">
     <w:nsid w:val="29235EE2"/>
     <w:multiLevelType w:val="multilevel"/>
     <w:tmpl w:val="280A001F"/>
@@ -10725,7 +12487,7 @@
       </w:rPr>
     </w:lvl>
   </w:abstractNum>
-  <w:abstractNum w:abstractNumId="14" w15:restartNumberingAfterBreak="0">
+  <w:abstractNum w:abstractNumId="14">
     <w:nsid w:val="2FBD2AB1"/>
     <w:multiLevelType w:val="multilevel"/>
     <w:tmpl w:val="E586C0A8"/>
@@ -10814,7 +12576,7 @@
       </w:pPr>
     </w:lvl>
   </w:abstractNum>
-  <w:abstractNum w:abstractNumId="15" w15:restartNumberingAfterBreak="0">
+  <w:abstractNum w:abstractNumId="15">
     <w:nsid w:val="31F9680D"/>
     <w:multiLevelType w:val="multilevel"/>
     <w:tmpl w:val="F6FCE3C8"/>
@@ -10936,7 +12698,7 @@
       </w:rPr>
     </w:lvl>
   </w:abstractNum>
-  <w:abstractNum w:abstractNumId="16" w15:restartNumberingAfterBreak="0">
+  <w:abstractNum w:abstractNumId="16">
     <w:nsid w:val="339637B1"/>
     <w:multiLevelType w:val="multilevel"/>
     <w:tmpl w:val="E586C0A8"/>
@@ -11025,7 +12787,7 @@
       </w:pPr>
     </w:lvl>
   </w:abstractNum>
-  <w:abstractNum w:abstractNumId="17" w15:restartNumberingAfterBreak="0">
+  <w:abstractNum w:abstractNumId="17">
     <w:nsid w:val="3843198E"/>
     <w:multiLevelType w:val="multilevel"/>
     <w:tmpl w:val="E586C0A8"/>
@@ -11114,7 +12876,7 @@
       </w:pPr>
     </w:lvl>
   </w:abstractNum>
-  <w:abstractNum w:abstractNumId="18" w15:restartNumberingAfterBreak="0">
+  <w:abstractNum w:abstractNumId="18">
     <w:nsid w:val="40F81ADE"/>
     <w:multiLevelType w:val="multilevel"/>
     <w:tmpl w:val="9132BAFE"/>
@@ -11229,7 +12991,7 @@
       </w:rPr>
     </w:lvl>
   </w:abstractNum>
-  <w:abstractNum w:abstractNumId="19" w15:restartNumberingAfterBreak="0">
+  <w:abstractNum w:abstractNumId="19">
     <w:nsid w:val="43CA6FE9"/>
     <w:multiLevelType w:val="hybridMultilevel"/>
     <w:tmpl w:val="2884C9A4"/>
@@ -11342,7 +13104,7 @@
       </w:rPr>
     </w:lvl>
   </w:abstractNum>
-  <w:abstractNum w:abstractNumId="20" w15:restartNumberingAfterBreak="0">
+  <w:abstractNum w:abstractNumId="20">
     <w:nsid w:val="465D2A7F"/>
     <w:multiLevelType w:val="hybridMultilevel"/>
     <w:tmpl w:val="0C103F66"/>
@@ -11455,7 +13217,7 @@
       </w:rPr>
     </w:lvl>
   </w:abstractNum>
-  <w:abstractNum w:abstractNumId="21" w15:restartNumberingAfterBreak="0">
+  <w:abstractNum w:abstractNumId="21">
     <w:nsid w:val="4CB3216C"/>
     <w:multiLevelType w:val="multilevel"/>
     <w:tmpl w:val="CB9E2444"/>
@@ -11577,7 +13339,7 @@
       </w:rPr>
     </w:lvl>
   </w:abstractNum>
-  <w:abstractNum w:abstractNumId="22" w15:restartNumberingAfterBreak="0">
+  <w:abstractNum w:abstractNumId="22">
     <w:nsid w:val="527F15EE"/>
     <w:multiLevelType w:val="multilevel"/>
     <w:tmpl w:val="E586C0A8"/>
@@ -11666,7 +13428,7 @@
       </w:pPr>
     </w:lvl>
   </w:abstractNum>
-  <w:abstractNum w:abstractNumId="23" w15:restartNumberingAfterBreak="0">
+  <w:abstractNum w:abstractNumId="23">
     <w:nsid w:val="541746A1"/>
     <w:multiLevelType w:val="hybridMultilevel"/>
     <w:tmpl w:val="9E52448E"/>
@@ -11779,7 +13541,7 @@
       </w:rPr>
     </w:lvl>
   </w:abstractNum>
-  <w:abstractNum w:abstractNumId="24" w15:restartNumberingAfterBreak="0">
+  <w:abstractNum w:abstractNumId="24">
     <w:nsid w:val="55877010"/>
     <w:multiLevelType w:val="multilevel"/>
     <w:tmpl w:val="CD7805EA"/>
@@ -11902,7 +13664,7 @@
       </w:rPr>
     </w:lvl>
   </w:abstractNum>
-  <w:abstractNum w:abstractNumId="25" w15:restartNumberingAfterBreak="0">
+  <w:abstractNum w:abstractNumId="25">
     <w:nsid w:val="589C1D28"/>
     <w:multiLevelType w:val="multilevel"/>
     <w:tmpl w:val="89C2557E"/>
@@ -12024,7 +13786,7 @@
       </w:rPr>
     </w:lvl>
   </w:abstractNum>
-  <w:abstractNum w:abstractNumId="26" w15:restartNumberingAfterBreak="0">
+  <w:abstractNum w:abstractNumId="26">
     <w:nsid w:val="59030D08"/>
     <w:multiLevelType w:val="multilevel"/>
     <w:tmpl w:val="49745C82"/>
@@ -12113,7 +13875,7 @@
       </w:pPr>
     </w:lvl>
   </w:abstractNum>
-  <w:abstractNum w:abstractNumId="27" w15:restartNumberingAfterBreak="0">
+  <w:abstractNum w:abstractNumId="27">
     <w:nsid w:val="5FF219CE"/>
     <w:multiLevelType w:val="hybridMultilevel"/>
     <w:tmpl w:val="167E640A"/>
@@ -12226,7 +13988,7 @@
       </w:rPr>
     </w:lvl>
   </w:abstractNum>
-  <w:abstractNum w:abstractNumId="28" w15:restartNumberingAfterBreak="0">
+  <w:abstractNum w:abstractNumId="28">
     <w:nsid w:val="60B70B7E"/>
     <w:multiLevelType w:val="multilevel"/>
     <w:tmpl w:val="280A001F"/>
@@ -12312,7 +14074,7 @@
       </w:pPr>
     </w:lvl>
   </w:abstractNum>
-  <w:abstractNum w:abstractNumId="29" w15:restartNumberingAfterBreak="0">
+  <w:abstractNum w:abstractNumId="29">
     <w:nsid w:val="6F915D41"/>
     <w:multiLevelType w:val="hybridMultilevel"/>
     <w:tmpl w:val="984AF780"/>
@@ -12398,7 +14160,7 @@
       </w:pPr>
     </w:lvl>
   </w:abstractNum>
-  <w:abstractNum w:abstractNumId="30" w15:restartNumberingAfterBreak="0">
+  <w:abstractNum w:abstractNumId="30">
     <w:nsid w:val="76BC5BB8"/>
     <w:multiLevelType w:val="multilevel"/>
     <w:tmpl w:val="ED9E8C9E"/>
@@ -12511,7 +14273,7 @@
       </w:rPr>
     </w:lvl>
   </w:abstractNum>
-  <w:abstractNum w:abstractNumId="31" w15:restartNumberingAfterBreak="0">
+  <w:abstractNum w:abstractNumId="31">
     <w:nsid w:val="78424295"/>
     <w:multiLevelType w:val="hybridMultilevel"/>
     <w:tmpl w:val="E676CF0E"/>
@@ -12624,7 +14386,7 @@
       </w:rPr>
     </w:lvl>
   </w:abstractNum>
-  <w:abstractNum w:abstractNumId="32" w15:restartNumberingAfterBreak="0">
+  <w:abstractNum w:abstractNumId="32">
     <w:nsid w:val="7B912B33"/>
     <w:multiLevelType w:val="multilevel"/>
     <w:tmpl w:val="F49CB0BE"/>
@@ -12737,7 +14499,7 @@
       </w:rPr>
     </w:lvl>
   </w:abstractNum>
-  <w:abstractNum w:abstractNumId="33" w15:restartNumberingAfterBreak="0">
+  <w:abstractNum w:abstractNumId="33">
     <w:nsid w:val="7CA942F6"/>
     <w:multiLevelType w:val="hybridMultilevel"/>
     <w:tmpl w:val="1FBCBB52"/>
@@ -12823,7 +14585,7 @@
       </w:pPr>
     </w:lvl>
   </w:abstractNum>
-  <w:abstractNum w:abstractNumId="34" w15:restartNumberingAfterBreak="0">
+  <w:abstractNum w:abstractNumId="34">
     <w:nsid w:val="7D8D575B"/>
     <w:multiLevelType w:val="hybridMultilevel"/>
     <w:tmpl w:val="2842F838"/>
@@ -12935,7 +14697,7 @@
       </w:rPr>
     </w:lvl>
   </w:abstractNum>
-  <w:abstractNum w:abstractNumId="35" w15:restartNumberingAfterBreak="0">
+  <w:abstractNum w:abstractNumId="35">
     <w:nsid w:val="7FD733BD"/>
     <w:multiLevelType w:val="multilevel"/>
     <w:tmpl w:val="1428AF20"/>
@@ -13732,6 +15494,12 @@
     <w:tblPr>
       <w:tblStyleRowBandSize w:val="1"/>
       <w:tblStyleColBandSize w:val="1"/>
+      <w:tblCellMar>
+        <w:top w:w="0" w:type="dxa"/>
+        <w:left w:w="0" w:type="dxa"/>
+        <w:bottom w:w="0" w:type="dxa"/>
+        <w:right w:w="0" w:type="dxa"/>
+      </w:tblCellMar>
     </w:tblPr>
   </w:style>
   <w:style w:type="table" w:customStyle="1" w:styleId="a0">
@@ -13742,6 +15510,12 @@
     <w:tblPr>
       <w:tblStyleRowBandSize w:val="1"/>
       <w:tblStyleColBandSize w:val="1"/>
+      <w:tblCellMar>
+        <w:top w:w="0" w:type="dxa"/>
+        <w:left w:w="0" w:type="dxa"/>
+        <w:bottom w:w="0" w:type="dxa"/>
+        <w:right w:w="0" w:type="dxa"/>
+      </w:tblCellMar>
     </w:tblPr>
   </w:style>
   <w:style w:type="table" w:customStyle="1" w:styleId="a1">
@@ -13752,6 +15526,12 @@
     <w:tblPr>
       <w:tblStyleRowBandSize w:val="1"/>
       <w:tblStyleColBandSize w:val="1"/>
+      <w:tblCellMar>
+        <w:top w:w="0" w:type="dxa"/>
+        <w:left w:w="0" w:type="dxa"/>
+        <w:bottom w:w="0" w:type="dxa"/>
+        <w:right w:w="0" w:type="dxa"/>
+      </w:tblCellMar>
     </w:tblPr>
   </w:style>
   <w:style w:type="table" w:customStyle="1" w:styleId="a2">
@@ -13762,6 +15542,12 @@
     <w:tblPr>
       <w:tblStyleRowBandSize w:val="1"/>
       <w:tblStyleColBandSize w:val="1"/>
+      <w:tblCellMar>
+        <w:top w:w="0" w:type="dxa"/>
+        <w:left w:w="0" w:type="dxa"/>
+        <w:bottom w:w="0" w:type="dxa"/>
+        <w:right w:w="0" w:type="dxa"/>
+      </w:tblCellMar>
     </w:tblPr>
   </w:style>
   <w:style w:type="table" w:customStyle="1" w:styleId="a3">
@@ -13772,6 +15558,12 @@
     <w:tblPr>
       <w:tblStyleRowBandSize w:val="1"/>
       <w:tblStyleColBandSize w:val="1"/>
+      <w:tblCellMar>
+        <w:top w:w="0" w:type="dxa"/>
+        <w:left w:w="0" w:type="dxa"/>
+        <w:bottom w:w="0" w:type="dxa"/>
+        <w:right w:w="0" w:type="dxa"/>
+      </w:tblCellMar>
     </w:tblPr>
   </w:style>
   <w:style w:type="paragraph" w:styleId="Prrafodelista">

</xml_diff>